<commit_message>
Se añade avance en la documentación para el proyecto de fin de curso
</commit_message>
<xml_diff>
--- a/Documentación/Proyecto de Fin de Curso.docx
+++ b/Documentación/Proyecto de Fin de Curso.docx
@@ -233,13 +233,13 @@
               </wp:inline>
             </w:drawing>
           </mc:Choice>
-          <mc:Fallback xmlns:w16sdtdh="http://schemas.microsoft.com/office/word/2020/wordml/sdtdatahash" xmlns:w16du="http://schemas.microsoft.com/office/word/2023/wordml/word16du" xmlns:w16="http://schemas.microsoft.com/office/word/2018/wordml" xmlns:w16cex="http://schemas.microsoft.com/office/word/2018/wordml/cex" xmlns:oel="http://schemas.microsoft.com/office/2019/extlst">
+          <mc:Fallback>
             <w:pict>
               <v:shapetype w14:anchorId="7F9FA5A6" id="_x0000_t202" coordsize="21600,21600" o:spt="202" path="m,l,21600r21600,l21600,xe">
                 <v:stroke joinstyle="miter"/>
                 <v:path gradientshapeok="t" o:connecttype="rect"/>
               </v:shapetype>
-              <v:shape id="Cuadro de texto 7" o:spid="_x0000_s1026" type="#_x0000_t202" style="width:478.3pt;height:106.35pt;visibility:visible;mso-wrap-style:square;mso-left-percent:-10001;mso-top-percent:-10001;mso-position-horizontal:absolute;mso-position-horizontal-relative:char;mso-position-vertical:absolute;mso-position-vertical-relative:line;mso-left-percent:-10001;mso-top-percent:-10001;v-text-anchor:middle" o:gfxdata="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" filled="f" strokecolor="black [3213]">
+              <v:shape id="Cuadro de texto 7" o:spid="_x0000_s1026" type="#_x0000_t202" style="width:478.3pt;height:106.35pt;visibility:visible;mso-wrap-style:square;mso-left-percent:-10001;mso-top-percent:-10001;mso-position-horizontal:absolute;mso-position-horizontal-relative:char;mso-position-vertical:absolute;mso-position-vertical-relative:line;mso-left-percent:-10001;mso-top-percent:-10001;v-text-anchor:middle" o:gfxdata="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" filled="f" strokecolor="black [3213]">
                 <v:textbox>
                   <w:txbxContent>
                     <w:p>
@@ -845,6 +845,9 @@
               <w:pStyle w:val="Contenidotabla"/>
               <w:jc w:val="center"/>
             </w:pPr>
+            <w:r>
+              <w:t>1</w:t>
+            </w:r>
           </w:p>
         </w:tc>
         <w:tc>
@@ -885,19 +888,7 @@
               <w:cnfStyle w:val="000000100000" w:firstRow="0" w:lastRow="0" w:firstColumn="0" w:lastColumn="0" w:oddVBand="0" w:evenVBand="0" w:oddHBand="1" w:evenHBand="0" w:firstRowFirstColumn="0" w:firstRowLastColumn="0" w:lastRowFirstColumn="0" w:lastRowLastColumn="0"/>
             </w:pPr>
             <w:r>
-              <w:t>Como usuario,</w:t>
-            </w:r>
-            <w:r>
-              <w:t xml:space="preserve"> </w:t>
-            </w:r>
-            <w:r>
-              <w:t>quiero poder registrar nuevas contraseñas en la aplicación,</w:t>
-            </w:r>
-            <w:r>
-              <w:t xml:space="preserve"> </w:t>
-            </w:r>
-            <w:r>
-              <w:t>para tener un lugar seguro donde almacenarlas.</w:t>
+              <w:t>Como usuario, quiero poder registrar nuevas contraseñas en la aplicación, para tener un lugar seguro donde almacenarlas.</w:t>
             </w:r>
           </w:p>
         </w:tc>
@@ -911,6 +902,9 @@
               <w:jc w:val="center"/>
               <w:cnfStyle w:val="000000100000" w:firstRow="0" w:lastRow="0" w:firstColumn="0" w:lastColumn="0" w:oddVBand="0" w:evenVBand="0" w:oddHBand="1" w:evenHBand="0" w:firstRowFirstColumn="0" w:firstRowLastColumn="0" w:lastRowFirstColumn="0" w:lastRowLastColumn="0"/>
             </w:pPr>
+            <w:r>
+              <w:t>1 día</w:t>
+            </w:r>
           </w:p>
         </w:tc>
         <w:tc>
@@ -936,6 +930,9 @@
               <w:pStyle w:val="Contenidotabla"/>
               <w:jc w:val="center"/>
             </w:pPr>
+            <w:r>
+              <w:t>2</w:t>
+            </w:r>
           </w:p>
         </w:tc>
         <w:tc>
@@ -990,6 +987,9 @@
               <w:jc w:val="center"/>
               <w:cnfStyle w:val="000000000000" w:firstRow="0" w:lastRow="0" w:firstColumn="0" w:lastColumn="0" w:oddVBand="0" w:evenVBand="0" w:oddHBand="0" w:evenHBand="0" w:firstRowFirstColumn="0" w:firstRowLastColumn="0" w:lastRowFirstColumn="0" w:lastRowLastColumn="0"/>
             </w:pPr>
+            <w:r>
+              <w:t>1 día</w:t>
+            </w:r>
           </w:p>
         </w:tc>
         <w:tc>
@@ -1018,6 +1018,9 @@
               <w:pStyle w:val="Contenidotabla"/>
               <w:jc w:val="center"/>
             </w:pPr>
+            <w:r>
+              <w:t>3</w:t>
+            </w:r>
           </w:p>
         </w:tc>
         <w:tc>
@@ -1030,10 +1033,7 @@
               <w:cnfStyle w:val="000000100000" w:firstRow="0" w:lastRow="0" w:firstColumn="0" w:lastColumn="0" w:oddVBand="0" w:evenVBand="0" w:oddHBand="1" w:evenHBand="0" w:firstRowFirstColumn="0" w:firstRowLastColumn="0" w:lastRowFirstColumn="0" w:lastRowLastColumn="0"/>
             </w:pPr>
             <w:r>
-              <w:t>HU00</w:t>
-            </w:r>
-            <w:r>
-              <w:t>3</w:t>
+              <w:t>HU003</w:t>
             </w:r>
           </w:p>
         </w:tc>
@@ -1075,6 +1075,9 @@
               <w:jc w:val="center"/>
               <w:cnfStyle w:val="000000100000" w:firstRow="0" w:lastRow="0" w:firstColumn="0" w:lastColumn="0" w:oddVBand="0" w:evenVBand="0" w:oddHBand="1" w:evenHBand="0" w:firstRowFirstColumn="0" w:firstRowLastColumn="0" w:lastRowFirstColumn="0" w:lastRowLastColumn="0"/>
             </w:pPr>
+            <w:r>
+              <w:t>1 día</w:t>
+            </w:r>
           </w:p>
         </w:tc>
         <w:tc>
@@ -1100,6 +1103,9 @@
               <w:pStyle w:val="Contenidotabla"/>
               <w:jc w:val="center"/>
             </w:pPr>
+            <w:r>
+              <w:t>4</w:t>
+            </w:r>
           </w:p>
         </w:tc>
         <w:tc>
@@ -1112,10 +1118,7 @@
               <w:cnfStyle w:val="000000000000" w:firstRow="0" w:lastRow="0" w:firstColumn="0" w:lastColumn="0" w:oddVBand="0" w:evenVBand="0" w:oddHBand="0" w:evenHBand="0" w:firstRowFirstColumn="0" w:firstRowLastColumn="0" w:lastRowFirstColumn="0" w:lastRowLastColumn="0"/>
             </w:pPr>
             <w:r>
-              <w:t>HU00</w:t>
-            </w:r>
-            <w:r>
-              <w:t>4</w:t>
+              <w:t>HU004</w:t>
             </w:r>
           </w:p>
         </w:tc>
@@ -1161,6 +1164,16 @@
               <w:jc w:val="center"/>
               <w:cnfStyle w:val="000000000000" w:firstRow="0" w:lastRow="0" w:firstColumn="0" w:lastColumn="0" w:oddVBand="0" w:evenVBand="0" w:oddHBand="0" w:evenHBand="0" w:firstRowFirstColumn="0" w:firstRowLastColumn="0" w:lastRowFirstColumn="0" w:lastRowLastColumn="0"/>
             </w:pPr>
+            <w:r>
+              <w:lastRenderedPageBreak/>
+              <w:t>0.5</w:t>
+            </w:r>
+            <w:r>
+              <w:t xml:space="preserve"> día</w:t>
+            </w:r>
+            <w:r>
+              <w:t>s</w:t>
+            </w:r>
           </w:p>
         </w:tc>
         <w:tc>
@@ -1189,6 +1202,9 @@
               <w:pStyle w:val="Contenidotabla"/>
               <w:jc w:val="center"/>
             </w:pPr>
+            <w:r>
+              <w:t>5</w:t>
+            </w:r>
           </w:p>
         </w:tc>
         <w:tc>
@@ -1201,10 +1217,7 @@
               <w:cnfStyle w:val="000000100000" w:firstRow="0" w:lastRow="0" w:firstColumn="0" w:lastColumn="0" w:oddVBand="0" w:evenVBand="0" w:oddHBand="1" w:evenHBand="0" w:firstRowFirstColumn="0" w:firstRowLastColumn="0" w:lastRowFirstColumn="0" w:lastRowLastColumn="0"/>
             </w:pPr>
             <w:r>
-              <w:t>HU00</w:t>
-            </w:r>
-            <w:r>
-              <w:t>5</w:t>
+              <w:t>HU005</w:t>
             </w:r>
           </w:p>
         </w:tc>
@@ -1246,6 +1259,9 @@
               <w:jc w:val="center"/>
               <w:cnfStyle w:val="000000100000" w:firstRow="0" w:lastRow="0" w:firstColumn="0" w:lastColumn="0" w:oddVBand="0" w:evenVBand="0" w:oddHBand="1" w:evenHBand="0" w:firstRowFirstColumn="0" w:firstRowLastColumn="0" w:lastRowFirstColumn="0" w:lastRowLastColumn="0"/>
             </w:pPr>
+            <w:r>
+              <w:t>1 día</w:t>
+            </w:r>
           </w:p>
         </w:tc>
         <w:tc>
@@ -1271,6 +1287,9 @@
               <w:pStyle w:val="Contenidotabla"/>
               <w:jc w:val="center"/>
             </w:pPr>
+            <w:r>
+              <w:t>6</w:t>
+            </w:r>
           </w:p>
         </w:tc>
         <w:tc>
@@ -1283,10 +1302,7 @@
               <w:cnfStyle w:val="000000000000" w:firstRow="0" w:lastRow="0" w:firstColumn="0" w:lastColumn="0" w:oddVBand="0" w:evenVBand="0" w:oddHBand="0" w:evenHBand="0" w:firstRowFirstColumn="0" w:firstRowLastColumn="0" w:lastRowFirstColumn="0" w:lastRowLastColumn="0"/>
             </w:pPr>
             <w:r>
-              <w:t>HU00</w:t>
-            </w:r>
-            <w:r>
-              <w:t>6</w:t>
+              <w:t>HU006</w:t>
             </w:r>
           </w:p>
         </w:tc>
@@ -1345,6 +1361,18 @@
               <w:jc w:val="center"/>
               <w:cnfStyle w:val="000000000000" w:firstRow="0" w:lastRow="0" w:firstColumn="0" w:lastColumn="0" w:oddVBand="0" w:evenVBand="0" w:oddHBand="0" w:evenHBand="0" w:firstRowFirstColumn="0" w:firstRowLastColumn="0" w:lastRowFirstColumn="0" w:lastRowLastColumn="0"/>
             </w:pPr>
+            <w:r>
+              <w:t>1</w:t>
+            </w:r>
+            <w:r>
+              <w:t>.5</w:t>
+            </w:r>
+            <w:r>
+              <w:t xml:space="preserve"> día</w:t>
+            </w:r>
+            <w:r>
+              <w:t>s</w:t>
+            </w:r>
           </w:p>
         </w:tc>
         <w:tc>
@@ -1373,6 +1401,9 @@
               <w:pStyle w:val="Contenidotabla"/>
               <w:jc w:val="center"/>
             </w:pPr>
+            <w:r>
+              <w:t>7</w:t>
+            </w:r>
           </w:p>
         </w:tc>
         <w:tc>
@@ -1385,10 +1416,7 @@
               <w:cnfStyle w:val="000000100000" w:firstRow="0" w:lastRow="0" w:firstColumn="0" w:lastColumn="0" w:oddVBand="0" w:evenVBand="0" w:oddHBand="1" w:evenHBand="0" w:firstRowFirstColumn="0" w:firstRowLastColumn="0" w:lastRowFirstColumn="0" w:lastRowLastColumn="0"/>
             </w:pPr>
             <w:r>
-              <w:t>HU00</w:t>
-            </w:r>
-            <w:r>
-              <w:t>7</w:t>
+              <w:t>HU007</w:t>
             </w:r>
           </w:p>
         </w:tc>
@@ -1433,6 +1461,15 @@
               <w:jc w:val="center"/>
               <w:cnfStyle w:val="000000100000" w:firstRow="0" w:lastRow="0" w:firstColumn="0" w:lastColumn="0" w:oddVBand="0" w:evenVBand="0" w:oddHBand="1" w:evenHBand="0" w:firstRowFirstColumn="0" w:firstRowLastColumn="0" w:lastRowFirstColumn="0" w:lastRowLastColumn="0"/>
             </w:pPr>
+            <w:r>
+              <w:t>2</w:t>
+            </w:r>
+            <w:r>
+              <w:t xml:space="preserve"> día</w:t>
+            </w:r>
+            <w:r>
+              <w:t>s</w:t>
+            </w:r>
           </w:p>
         </w:tc>
         <w:tc>
@@ -1458,6 +1495,9 @@
               <w:pStyle w:val="Contenidotabla"/>
               <w:jc w:val="center"/>
             </w:pPr>
+            <w:r>
+              <w:t>8</w:t>
+            </w:r>
           </w:p>
         </w:tc>
         <w:tc>
@@ -1470,10 +1510,7 @@
               <w:cnfStyle w:val="000000000000" w:firstRow="0" w:lastRow="0" w:firstColumn="0" w:lastColumn="0" w:oddVBand="0" w:evenVBand="0" w:oddHBand="0" w:evenHBand="0" w:firstRowFirstColumn="0" w:firstRowLastColumn="0" w:lastRowFirstColumn="0" w:lastRowLastColumn="0"/>
             </w:pPr>
             <w:r>
-              <w:t>HU00</w:t>
-            </w:r>
-            <w:r>
-              <w:t>8</w:t>
+              <w:t>HU008</w:t>
             </w:r>
           </w:p>
         </w:tc>
@@ -1515,6 +1552,9 @@
               <w:jc w:val="center"/>
               <w:cnfStyle w:val="000000000000" w:firstRow="0" w:lastRow="0" w:firstColumn="0" w:lastColumn="0" w:oddVBand="0" w:evenVBand="0" w:oddHBand="0" w:evenHBand="0" w:firstRowFirstColumn="0" w:firstRowLastColumn="0" w:lastRowFirstColumn="0" w:lastRowLastColumn="0"/>
             </w:pPr>
+            <w:r>
+              <w:t>1 día</w:t>
+            </w:r>
           </w:p>
         </w:tc>
         <w:tc>
@@ -1543,6 +1583,9 @@
               <w:pStyle w:val="Contenidotabla"/>
               <w:jc w:val="center"/>
             </w:pPr>
+            <w:r>
+              <w:t>9</w:t>
+            </w:r>
           </w:p>
         </w:tc>
         <w:tc>
@@ -1555,10 +1598,7 @@
               <w:cnfStyle w:val="000000100000" w:firstRow="0" w:lastRow="0" w:firstColumn="0" w:lastColumn="0" w:oddVBand="0" w:evenVBand="0" w:oddHBand="1" w:evenHBand="0" w:firstRowFirstColumn="0" w:firstRowLastColumn="0" w:lastRowFirstColumn="0" w:lastRowLastColumn="0"/>
             </w:pPr>
             <w:r>
-              <w:t>HU00</w:t>
-            </w:r>
-            <w:r>
-              <w:t>9</w:t>
+              <w:t>HU009</w:t>
             </w:r>
           </w:p>
         </w:tc>
@@ -1600,6 +1640,9 @@
               <w:jc w:val="center"/>
               <w:cnfStyle w:val="000000100000" w:firstRow="0" w:lastRow="0" w:firstColumn="0" w:lastColumn="0" w:oddVBand="0" w:evenVBand="0" w:oddHBand="1" w:evenHBand="0" w:firstRowFirstColumn="0" w:firstRowLastColumn="0" w:lastRowFirstColumn="0" w:lastRowLastColumn="0"/>
             </w:pPr>
+            <w:r>
+              <w:t>1 día</w:t>
+            </w:r>
           </w:p>
         </w:tc>
         <w:tc>
@@ -1625,6 +1668,9 @@
               <w:pStyle w:val="Contenidotabla"/>
               <w:jc w:val="center"/>
             </w:pPr>
+            <w:r>
+              <w:t>10</w:t>
+            </w:r>
           </w:p>
         </w:tc>
         <w:tc>
@@ -1637,10 +1683,7 @@
               <w:cnfStyle w:val="000000000000" w:firstRow="0" w:lastRow="0" w:firstColumn="0" w:lastColumn="0" w:oddVBand="0" w:evenVBand="0" w:oddHBand="0" w:evenHBand="0" w:firstRowFirstColumn="0" w:firstRowLastColumn="0" w:lastRowFirstColumn="0" w:lastRowLastColumn="0"/>
             </w:pPr>
             <w:r>
-              <w:t>HU0</w:t>
-            </w:r>
-            <w:r>
-              <w:t>10</w:t>
+              <w:t>HU010</w:t>
             </w:r>
           </w:p>
         </w:tc>
@@ -1682,6 +1725,9 @@
               <w:jc w:val="center"/>
               <w:cnfStyle w:val="000000000000" w:firstRow="0" w:lastRow="0" w:firstColumn="0" w:lastColumn="0" w:oddVBand="0" w:evenVBand="0" w:oddHBand="0" w:evenHBand="0" w:firstRowFirstColumn="0" w:firstRowLastColumn="0" w:lastRowFirstColumn="0" w:lastRowLastColumn="0"/>
             </w:pPr>
+            <w:r>
+              <w:t>1 día</w:t>
+            </w:r>
           </w:p>
         </w:tc>
         <w:tc>
@@ -1710,6 +1756,9 @@
               <w:pStyle w:val="Contenidotabla"/>
               <w:jc w:val="center"/>
             </w:pPr>
+            <w:r>
+              <w:t>11</w:t>
+            </w:r>
           </w:p>
         </w:tc>
         <w:tc>
@@ -1722,10 +1771,7 @@
               <w:cnfStyle w:val="000000100000" w:firstRow="0" w:lastRow="0" w:firstColumn="0" w:lastColumn="0" w:oddVBand="0" w:evenVBand="0" w:oddHBand="1" w:evenHBand="0" w:firstRowFirstColumn="0" w:firstRowLastColumn="0" w:lastRowFirstColumn="0" w:lastRowLastColumn="0"/>
             </w:pPr>
             <w:r>
-              <w:t>HU01</w:t>
-            </w:r>
-            <w:r>
-              <w:t>1</w:t>
+              <w:t>HU011</w:t>
             </w:r>
           </w:p>
         </w:tc>
@@ -1767,6 +1813,15 @@
               <w:jc w:val="center"/>
               <w:cnfStyle w:val="000000100000" w:firstRow="0" w:lastRow="0" w:firstColumn="0" w:lastColumn="0" w:oddVBand="0" w:evenVBand="0" w:oddHBand="1" w:evenHBand="0" w:firstRowFirstColumn="0" w:firstRowLastColumn="0" w:lastRowFirstColumn="0" w:lastRowLastColumn="0"/>
             </w:pPr>
+            <w:r>
+              <w:t>0.5</w:t>
+            </w:r>
+            <w:r>
+              <w:t xml:space="preserve"> día</w:t>
+            </w:r>
+            <w:r>
+              <w:t>s</w:t>
+            </w:r>
           </w:p>
         </w:tc>
         <w:tc>
@@ -1792,6 +1847,9 @@
               <w:pStyle w:val="Contenidotabla"/>
               <w:jc w:val="center"/>
             </w:pPr>
+            <w:r>
+              <w:t>12</w:t>
+            </w:r>
           </w:p>
         </w:tc>
         <w:tc>
@@ -1804,10 +1862,7 @@
               <w:cnfStyle w:val="000000000000" w:firstRow="0" w:lastRow="0" w:firstColumn="0" w:lastColumn="0" w:oddVBand="0" w:evenVBand="0" w:oddHBand="0" w:evenHBand="0" w:firstRowFirstColumn="0" w:firstRowLastColumn="0" w:lastRowFirstColumn="0" w:lastRowLastColumn="0"/>
             </w:pPr>
             <w:r>
-              <w:t>HU01</w:t>
-            </w:r>
-            <w:r>
-              <w:t>2</w:t>
+              <w:t>HU012</w:t>
             </w:r>
           </w:p>
         </w:tc>
@@ -1849,6 +1904,18 @@
               <w:jc w:val="center"/>
               <w:cnfStyle w:val="000000000000" w:firstRow="0" w:lastRow="0" w:firstColumn="0" w:lastColumn="0" w:oddVBand="0" w:evenVBand="0" w:oddHBand="0" w:evenHBand="0" w:firstRowFirstColumn="0" w:firstRowLastColumn="0" w:lastRowFirstColumn="0" w:lastRowLastColumn="0"/>
             </w:pPr>
+            <w:r>
+              <w:t>1</w:t>
+            </w:r>
+            <w:r>
+              <w:t>.5</w:t>
+            </w:r>
+            <w:r>
+              <w:t xml:space="preserve"> día</w:t>
+            </w:r>
+            <w:r>
+              <w:t>s</w:t>
+            </w:r>
           </w:p>
         </w:tc>
         <w:tc>
@@ -1877,6 +1944,9 @@
               <w:pStyle w:val="Contenidotabla"/>
               <w:jc w:val="center"/>
             </w:pPr>
+            <w:r>
+              <w:t>13</w:t>
+            </w:r>
           </w:p>
         </w:tc>
         <w:tc>
@@ -1889,10 +1959,7 @@
               <w:cnfStyle w:val="000000100000" w:firstRow="0" w:lastRow="0" w:firstColumn="0" w:lastColumn="0" w:oddVBand="0" w:evenVBand="0" w:oddHBand="1" w:evenHBand="0" w:firstRowFirstColumn="0" w:firstRowLastColumn="0" w:lastRowFirstColumn="0" w:lastRowLastColumn="0"/>
             </w:pPr>
             <w:r>
-              <w:t>HU01</w:t>
-            </w:r>
-            <w:r>
-              <w:t>3</w:t>
+              <w:t>HU013</w:t>
             </w:r>
           </w:p>
         </w:tc>
@@ -1906,12 +1973,7 @@
               <w:cnfStyle w:val="000000100000" w:firstRow="0" w:lastRow="0" w:firstColumn="0" w:lastColumn="0" w:oddVBand="0" w:evenVBand="0" w:oddHBand="1" w:evenHBand="0" w:firstRowFirstColumn="0" w:firstRowLastColumn="0" w:lastRowFirstColumn="0" w:lastRowLastColumn="0"/>
             </w:pPr>
             <w:r>
-              <w:t>Notifi</w:t>
-            </w:r>
-            <w:bookmarkStart w:id="2" w:name="_GoBack"/>
-            <w:bookmarkEnd w:id="2"/>
-            <w:r>
-              <w:t>cación de caducidad de contraseñas</w:t>
+              <w:t>Notificación de caducidad de contraseñas</w:t>
             </w:r>
           </w:p>
         </w:tc>
@@ -1943,6 +2005,10 @@
               <w:jc w:val="center"/>
               <w:cnfStyle w:val="000000100000" w:firstRow="0" w:lastRow="0" w:firstColumn="0" w:lastColumn="0" w:oddVBand="0" w:evenVBand="0" w:oddHBand="1" w:evenHBand="0" w:firstRowFirstColumn="0" w:firstRowLastColumn="0" w:lastRowFirstColumn="0" w:lastRowLastColumn="0"/>
             </w:pPr>
+            <w:r>
+              <w:lastRenderedPageBreak/>
+              <w:t>1 día</w:t>
+            </w:r>
           </w:p>
         </w:tc>
         <w:tc>
@@ -1968,6 +2034,9 @@
               <w:pStyle w:val="Contenidotabla"/>
               <w:jc w:val="center"/>
             </w:pPr>
+            <w:r>
+              <w:t>14</w:t>
+            </w:r>
           </w:p>
         </w:tc>
         <w:tc>
@@ -1980,10 +2049,7 @@
               <w:cnfStyle w:val="000000000000" w:firstRow="0" w:lastRow="0" w:firstColumn="0" w:lastColumn="0" w:oddVBand="0" w:evenVBand="0" w:oddHBand="0" w:evenHBand="0" w:firstRowFirstColumn="0" w:firstRowLastColumn="0" w:lastRowFirstColumn="0" w:lastRowLastColumn="0"/>
             </w:pPr>
             <w:r>
-              <w:t>HU01</w:t>
-            </w:r>
-            <w:r>
-              <w:t>4</w:t>
+              <w:t>HU014</w:t>
             </w:r>
           </w:p>
         </w:tc>
@@ -2025,6 +2091,18 @@
               <w:jc w:val="center"/>
               <w:cnfStyle w:val="000000000000" w:firstRow="0" w:lastRow="0" w:firstColumn="0" w:lastColumn="0" w:oddVBand="0" w:evenVBand="0" w:oddHBand="0" w:evenHBand="0" w:firstRowFirstColumn="0" w:firstRowLastColumn="0" w:lastRowFirstColumn="0" w:lastRowLastColumn="0"/>
             </w:pPr>
+            <w:r>
+              <w:t>1</w:t>
+            </w:r>
+            <w:r>
+              <w:t>.5</w:t>
+            </w:r>
+            <w:r>
+              <w:t xml:space="preserve"> día</w:t>
+            </w:r>
+            <w:r>
+              <w:t>s</w:t>
+            </w:r>
           </w:p>
         </w:tc>
         <w:tc>
@@ -2053,6 +2131,9 @@
               <w:pStyle w:val="Contenidotabla"/>
               <w:jc w:val="center"/>
             </w:pPr>
+            <w:r>
+              <w:t>15</w:t>
+            </w:r>
           </w:p>
         </w:tc>
         <w:tc>
@@ -2065,10 +2146,7 @@
               <w:cnfStyle w:val="000000100000" w:firstRow="0" w:lastRow="0" w:firstColumn="0" w:lastColumn="0" w:oddVBand="0" w:evenVBand="0" w:oddHBand="1" w:evenHBand="0" w:firstRowFirstColumn="0" w:firstRowLastColumn="0" w:lastRowFirstColumn="0" w:lastRowLastColumn="0"/>
             </w:pPr>
             <w:r>
-              <w:t>HU01</w:t>
-            </w:r>
-            <w:r>
-              <w:t>5</w:t>
+              <w:t>HU015</w:t>
             </w:r>
           </w:p>
         </w:tc>
@@ -2110,6 +2188,18 @@
               <w:jc w:val="center"/>
               <w:cnfStyle w:val="000000100000" w:firstRow="0" w:lastRow="0" w:firstColumn="0" w:lastColumn="0" w:oddVBand="0" w:evenVBand="0" w:oddHBand="1" w:evenHBand="0" w:firstRowFirstColumn="0" w:firstRowLastColumn="0" w:lastRowFirstColumn="0" w:lastRowLastColumn="0"/>
             </w:pPr>
+            <w:r>
+              <w:t>1</w:t>
+            </w:r>
+            <w:r>
+              <w:t>.5</w:t>
+            </w:r>
+            <w:r>
+              <w:t xml:space="preserve"> día</w:t>
+            </w:r>
+            <w:r>
+              <w:t>s</w:t>
+            </w:r>
           </w:p>
         </w:tc>
         <w:tc>
@@ -2433,21 +2523,11 @@
       <w:r>
         <w:t xml:space="preserve">Ítem </w:t>
       </w:r>
-      <w:r>
-        <w:fldChar w:fldCharType="begin"/>
-      </w:r>
-      <w:r>
-        <w:instrText xml:space="preserve"> SEQ ejer\* CardText \* MERGEFORMAT \* Lower \* MERGEFORMAT </w:instrText>
-      </w:r>
-      <w:r>
-        <w:fldChar w:fldCharType="separate"/>
-      </w:r>
-      <w:r>
-        <w:t>dos</w:t>
-      </w:r>
-      <w:r>
-        <w:fldChar w:fldCharType="end"/>
-      </w:r>
+      <w:fldSimple w:instr=" SEQ ejer\* CardText \* MERGEFORMAT \* Lower \* MERGEFORMAT ">
+        <w:r>
+          <w:t>dos</w:t>
+        </w:r>
+      </w:fldSimple>
     </w:p>
     <w:p>
       <w:pPr>
@@ -2480,6 +2560,61 @@
           <w:lang w:val="es-ES_tradnl" w:eastAsia="es-ES"/>
         </w:rPr>
       </w:pPr>
+      <w:r>
+        <w:rPr>
+          <w:rFonts w:ascii="Century Gothic" w:eastAsia="Times New Roman" w:hAnsi="Century Gothic" w:cs="Times New Roman"/>
+          <w:noProof/>
+          <w:sz w:val="18"/>
+          <w:szCs w:val="18"/>
+          <w:lang w:val="es-ES_tradnl" w:eastAsia="es-ES"/>
+        </w:rPr>
+        <w:lastRenderedPageBreak/>
+        <w:drawing>
+          <wp:inline distT="0" distB="0" distL="0" distR="0" wp14:anchorId="76CCAA35" wp14:editId="0C3038B5">
+            <wp:extent cx="6153150" cy="5851273"/>
+            <wp:effectExtent l="0" t="0" r="0" b="0"/>
+            <wp:docPr id="2" name="Imagen 2"/>
+            <wp:cNvGraphicFramePr>
+              <a:graphicFrameLocks xmlns:a="http://schemas.openxmlformats.org/drawingml/2006/main" noChangeAspect="1"/>
+            </wp:cNvGraphicFramePr>
+            <a:graphic xmlns:a="http://schemas.openxmlformats.org/drawingml/2006/main">
+              <a:graphicData uri="http://schemas.openxmlformats.org/drawingml/2006/picture">
+                <pic:pic xmlns:pic="http://schemas.openxmlformats.org/drawingml/2006/picture">
+                  <pic:nvPicPr>
+                    <pic:cNvPr id="0" name="Picture 2"/>
+                    <pic:cNvPicPr>
+                      <a:picLocks noChangeAspect="1" noChangeArrowheads="1"/>
+                    </pic:cNvPicPr>
+                  </pic:nvPicPr>
+                  <pic:blipFill>
+                    <a:blip r:embed="rId8">
+                      <a:extLst>
+                        <a:ext uri="{28A0092B-C50C-407E-A947-70E740481C1C}">
+                          <a14:useLocalDpi xmlns:a14="http://schemas.microsoft.com/office/drawing/2010/main" val="0"/>
+                        </a:ext>
+                      </a:extLst>
+                    </a:blip>
+                    <a:srcRect/>
+                    <a:stretch>
+                      <a:fillRect/>
+                    </a:stretch>
+                  </pic:blipFill>
+                  <pic:spPr bwMode="auto">
+                    <a:xfrm>
+                      <a:off x="0" y="0"/>
+                      <a:ext cx="6168040" cy="5865433"/>
+                    </a:xfrm>
+                    <a:prstGeom prst="rect">
+                      <a:avLst/>
+                    </a:prstGeom>
+                    <a:noFill/>
+                  </pic:spPr>
+                </pic:pic>
+              </a:graphicData>
+            </a:graphic>
+          </wp:inline>
+        </w:drawing>
+      </w:r>
     </w:p>
     <w:p>
       <w:pPr>
@@ -2780,23 +2915,14 @@
         <w:pStyle w:val="Ttulo2"/>
       </w:pPr>
       <w:r>
+        <w:lastRenderedPageBreak/>
         <w:t xml:space="preserve">Ítem </w:t>
       </w:r>
-      <w:r>
-        <w:fldChar w:fldCharType="begin"/>
-      </w:r>
-      <w:r>
-        <w:instrText xml:space="preserve"> SEQ ejer\* CardText \* MERGEFORMAT \* Lower \* MERGEFORMAT </w:instrText>
-      </w:r>
-      <w:r>
-        <w:fldChar w:fldCharType="separate"/>
-      </w:r>
-      <w:r>
-        <w:t>tres</w:t>
-      </w:r>
-      <w:r>
-        <w:fldChar w:fldCharType="end"/>
-      </w:r>
+      <w:fldSimple w:instr=" SEQ ejer\* CardText \* MERGEFORMAT \* Lower \* MERGEFORMAT ">
+        <w:r>
+          <w:t>tres</w:t>
+        </w:r>
+      </w:fldSimple>
     </w:p>
     <w:p>
       <w:pPr>
@@ -2839,7 +2965,7 @@
           <w:right w:val="single" w:sz="4" w:space="4" w:color="auto"/>
         </w:pBdr>
         <w:spacing w:after="120"/>
-        <w:jc w:val="both"/>
+        <w:jc w:val="center"/>
         <w:rPr>
           <w:rFonts w:ascii="Century Gothic" w:eastAsia="Times New Roman" w:hAnsi="Century Gothic" w:cs="Times New Roman"/>
           <w:sz w:val="18"/>
@@ -2847,6 +2973,15 @@
           <w:lang w:val="es-ES" w:eastAsia="es-ES"/>
         </w:rPr>
       </w:pPr>
+      <w:r>
+        <w:rPr>
+          <w:rFonts w:ascii="Century Gothic" w:eastAsia="Times New Roman" w:hAnsi="Century Gothic" w:cs="Times New Roman"/>
+          <w:sz w:val="18"/>
+          <w:szCs w:val="18"/>
+          <w:lang w:val="es-ES" w:eastAsia="es-ES"/>
+        </w:rPr>
+        <w:t>5*10*0.2= 10 puntos de historia</w:t>
+      </w:r>
     </w:p>
     <w:p>
       <w:pPr>
@@ -2855,21 +2990,11 @@
       <w:r>
         <w:t xml:space="preserve">Ítem </w:t>
       </w:r>
-      <w:r>
-        <w:fldChar w:fldCharType="begin"/>
-      </w:r>
-      <w:r>
-        <w:instrText xml:space="preserve"> SEQ ejer\* CardText \* MERGEFORMAT \* Lower \* MERGEFORMAT </w:instrText>
-      </w:r>
-      <w:r>
-        <w:fldChar w:fldCharType="separate"/>
-      </w:r>
-      <w:r>
-        <w:t>cuatro</w:t>
-      </w:r>
-      <w:r>
-        <w:fldChar w:fldCharType="end"/>
-      </w:r>
+      <w:fldSimple w:instr=" SEQ ejer\* CardText \* MERGEFORMAT \* Lower \* MERGEFORMAT ">
+        <w:r>
+          <w:t>cuatro</w:t>
+        </w:r>
+      </w:fldSimple>
     </w:p>
     <w:p>
       <w:pPr>
@@ -2892,7 +3017,6 @@
           <w:rFonts w:eastAsia="Times New Roman"/>
           <w:lang w:val="es-ES" w:eastAsia="es-ES"/>
         </w:rPr>
-        <w:lastRenderedPageBreak/>
         <w:t>Sprint backlog</w:t>
       </w:r>
     </w:p>
@@ -3020,6 +3144,9 @@
               <w:pStyle w:val="Contenidotabla"/>
               <w:jc w:val="center"/>
             </w:pPr>
+            <w:r>
+              <w:t>1</w:t>
+            </w:r>
           </w:p>
         </w:tc>
         <w:tc>
@@ -3029,8 +3156,12 @@
           <w:p>
             <w:pPr>
               <w:pStyle w:val="Contenidotabla"/>
-              <w:cnfStyle w:val="000000100000" w:firstRow="0" w:lastRow="0" w:firstColumn="0" w:lastColumn="0" w:oddVBand="0" w:evenVBand="0" w:oddHBand="1" w:evenHBand="0" w:firstRowFirstColumn="0" w:firstRowLastColumn="0" w:lastRowFirstColumn="0" w:lastRowLastColumn="0"/>
-            </w:pPr>
+              <w:jc w:val="center"/>
+              <w:cnfStyle w:val="000000100000" w:firstRow="0" w:lastRow="0" w:firstColumn="0" w:lastColumn="0" w:oddVBand="0" w:evenVBand="0" w:oddHBand="1" w:evenHBand="0" w:firstRowFirstColumn="0" w:firstRowLastColumn="0" w:lastRowFirstColumn="0" w:lastRowLastColumn="0"/>
+            </w:pPr>
+            <w:r>
+              <w:t>HU001</w:t>
+            </w:r>
           </w:p>
         </w:tc>
         <w:tc>
@@ -3040,8 +3171,12 @@
           <w:p>
             <w:pPr>
               <w:pStyle w:val="Contenidotabla"/>
-              <w:cnfStyle w:val="000000100000" w:firstRow="0" w:lastRow="0" w:firstColumn="0" w:lastColumn="0" w:oddVBand="0" w:evenVBand="0" w:oddHBand="1" w:evenHBand="0" w:firstRowFirstColumn="0" w:firstRowLastColumn="0" w:lastRowFirstColumn="0" w:lastRowLastColumn="0"/>
-            </w:pPr>
+              <w:jc w:val="center"/>
+              <w:cnfStyle w:val="000000100000" w:firstRow="0" w:lastRow="0" w:firstColumn="0" w:lastColumn="0" w:oddVBand="0" w:evenVBand="0" w:oddHBand="1" w:evenHBand="0" w:firstRowFirstColumn="0" w:firstRowLastColumn="0" w:lastRowFirstColumn="0" w:lastRowLastColumn="0"/>
+            </w:pPr>
+            <w:r>
+              <w:t>Registro de una nueva contraseña</w:t>
+            </w:r>
           </w:p>
         </w:tc>
         <w:tc>
@@ -3051,8 +3186,12 @@
           <w:p>
             <w:pPr>
               <w:pStyle w:val="Contenidotabla"/>
-              <w:cnfStyle w:val="000000100000" w:firstRow="0" w:lastRow="0" w:firstColumn="0" w:lastColumn="0" w:oddVBand="0" w:evenVBand="0" w:oddHBand="1" w:evenHBand="0" w:firstRowFirstColumn="0" w:firstRowLastColumn="0" w:lastRowFirstColumn="0" w:lastRowLastColumn="0"/>
-            </w:pPr>
+              <w:jc w:val="center"/>
+              <w:cnfStyle w:val="000000100000" w:firstRow="0" w:lastRow="0" w:firstColumn="0" w:lastColumn="0" w:oddVBand="0" w:evenVBand="0" w:oddHBand="1" w:evenHBand="0" w:firstRowFirstColumn="0" w:firstRowLastColumn="0" w:lastRowFirstColumn="0" w:lastRowLastColumn="0"/>
+            </w:pPr>
+            <w:r>
+              <w:t>Como usuario, quiero poder registrar nuevas contraseñas en la aplicación, para tener un lugar seguro donde almacenarlas.</w:t>
+            </w:r>
           </w:p>
         </w:tc>
         <w:tc>
@@ -3065,6 +3204,9 @@
               <w:jc w:val="center"/>
               <w:cnfStyle w:val="000000100000" w:firstRow="0" w:lastRow="0" w:firstColumn="0" w:lastColumn="0" w:oddVBand="0" w:evenVBand="0" w:oddHBand="1" w:evenHBand="0" w:firstRowFirstColumn="0" w:firstRowLastColumn="0" w:lastRowFirstColumn="0" w:lastRowLastColumn="0"/>
             </w:pPr>
+            <w:r>
+              <w:t>1 día</w:t>
+            </w:r>
           </w:p>
         </w:tc>
         <w:tc>
@@ -3074,6 +3216,7 @@
           <w:p>
             <w:pPr>
               <w:pStyle w:val="Contenidotabla"/>
+              <w:jc w:val="center"/>
               <w:cnfStyle w:val="000000100000" w:firstRow="0" w:lastRow="0" w:firstColumn="0" w:lastColumn="0" w:oddVBand="0" w:evenVBand="0" w:oddHBand="1" w:evenHBand="0" w:firstRowFirstColumn="0" w:firstRowLastColumn="0" w:lastRowFirstColumn="0" w:lastRowLastColumn="0"/>
             </w:pPr>
           </w:p>
@@ -3090,6 +3233,9 @@
               <w:pStyle w:val="Contenidotabla"/>
               <w:jc w:val="center"/>
             </w:pPr>
+            <w:r>
+              <w:t>2</w:t>
+            </w:r>
           </w:p>
         </w:tc>
         <w:tc>
@@ -3099,8 +3245,12 @@
           <w:p>
             <w:pPr>
               <w:pStyle w:val="Contenidotabla"/>
-              <w:cnfStyle w:val="000000000000" w:firstRow="0" w:lastRow="0" w:firstColumn="0" w:lastColumn="0" w:oddVBand="0" w:evenVBand="0" w:oddHBand="0" w:evenHBand="0" w:firstRowFirstColumn="0" w:firstRowLastColumn="0" w:lastRowFirstColumn="0" w:lastRowLastColumn="0"/>
-            </w:pPr>
+              <w:jc w:val="center"/>
+              <w:cnfStyle w:val="000000000000" w:firstRow="0" w:lastRow="0" w:firstColumn="0" w:lastColumn="0" w:oddVBand="0" w:evenVBand="0" w:oddHBand="0" w:evenHBand="0" w:firstRowFirstColumn="0" w:firstRowLastColumn="0" w:lastRowFirstColumn="0" w:lastRowLastColumn="0"/>
+            </w:pPr>
+            <w:r>
+              <w:t>HU002</w:t>
+            </w:r>
           </w:p>
         </w:tc>
         <w:tc>
@@ -3110,8 +3260,12 @@
           <w:p>
             <w:pPr>
               <w:pStyle w:val="Contenidotabla"/>
-              <w:cnfStyle w:val="000000000000" w:firstRow="0" w:lastRow="0" w:firstColumn="0" w:lastColumn="0" w:oddVBand="0" w:evenVBand="0" w:oddHBand="0" w:evenHBand="0" w:firstRowFirstColumn="0" w:firstRowLastColumn="0" w:lastRowFirstColumn="0" w:lastRowLastColumn="0"/>
-            </w:pPr>
+              <w:jc w:val="center"/>
+              <w:cnfStyle w:val="000000000000" w:firstRow="0" w:lastRow="0" w:firstColumn="0" w:lastColumn="0" w:oddVBand="0" w:evenVBand="0" w:oddHBand="0" w:evenHBand="0" w:firstRowFirstColumn="0" w:firstRowLastColumn="0" w:lastRowFirstColumn="0" w:lastRowLastColumn="0"/>
+            </w:pPr>
+            <w:r>
+              <w:t>Encriptación de contraseñas almacenadas</w:t>
+            </w:r>
           </w:p>
         </w:tc>
         <w:tc>
@@ -3121,8 +3275,12 @@
           <w:p>
             <w:pPr>
               <w:pStyle w:val="Contenidotabla"/>
-              <w:cnfStyle w:val="000000000000" w:firstRow="0" w:lastRow="0" w:firstColumn="0" w:lastColumn="0" w:oddVBand="0" w:evenVBand="0" w:oddHBand="0" w:evenHBand="0" w:firstRowFirstColumn="0" w:firstRowLastColumn="0" w:lastRowFirstColumn="0" w:lastRowLastColumn="0"/>
-            </w:pPr>
+              <w:jc w:val="center"/>
+              <w:cnfStyle w:val="000000000000" w:firstRow="0" w:lastRow="0" w:firstColumn="0" w:lastColumn="0" w:oddVBand="0" w:evenVBand="0" w:oddHBand="0" w:evenHBand="0" w:firstRowFirstColumn="0" w:firstRowLastColumn="0" w:lastRowFirstColumn="0" w:lastRowLastColumn="0"/>
+            </w:pPr>
+            <w:r>
+              <w:t>Como usuario, quiero que todas mis contraseñas estén encriptadas en la base de datos, para asegurar que estén protegidas incluso si alguien accede a la base de datos.</w:t>
+            </w:r>
           </w:p>
         </w:tc>
         <w:tc>
@@ -3135,6 +3293,9 @@
               <w:jc w:val="center"/>
               <w:cnfStyle w:val="000000000000" w:firstRow="0" w:lastRow="0" w:firstColumn="0" w:lastColumn="0" w:oddVBand="0" w:evenVBand="0" w:oddHBand="0" w:evenHBand="0" w:firstRowFirstColumn="0" w:firstRowLastColumn="0" w:lastRowFirstColumn="0" w:lastRowLastColumn="0"/>
             </w:pPr>
+            <w:r>
+              <w:t>1 día</w:t>
+            </w:r>
           </w:p>
         </w:tc>
         <w:tc>
@@ -3144,6 +3305,7 @@
           <w:p>
             <w:pPr>
               <w:pStyle w:val="Contenidotabla"/>
+              <w:jc w:val="center"/>
               <w:cnfStyle w:val="000000000000" w:firstRow="0" w:lastRow="0" w:firstColumn="0" w:lastColumn="0" w:oddVBand="0" w:evenVBand="0" w:oddHBand="0" w:evenHBand="0" w:firstRowFirstColumn="0" w:firstRowLastColumn="0" w:lastRowFirstColumn="0" w:lastRowLastColumn="0"/>
             </w:pPr>
           </w:p>
@@ -3163,6 +3325,9 @@
               <w:pStyle w:val="Contenidotabla"/>
               <w:jc w:val="center"/>
             </w:pPr>
+            <w:r>
+              <w:t>3</w:t>
+            </w:r>
           </w:p>
         </w:tc>
         <w:tc>
@@ -3172,8 +3337,12 @@
           <w:p>
             <w:pPr>
               <w:pStyle w:val="Contenidotabla"/>
-              <w:cnfStyle w:val="000000100000" w:firstRow="0" w:lastRow="0" w:firstColumn="0" w:lastColumn="0" w:oddVBand="0" w:evenVBand="0" w:oddHBand="1" w:evenHBand="0" w:firstRowFirstColumn="0" w:firstRowLastColumn="0" w:lastRowFirstColumn="0" w:lastRowLastColumn="0"/>
-            </w:pPr>
+              <w:jc w:val="center"/>
+              <w:cnfStyle w:val="000000100000" w:firstRow="0" w:lastRow="0" w:firstColumn="0" w:lastColumn="0" w:oddVBand="0" w:evenVBand="0" w:oddHBand="1" w:evenHBand="0" w:firstRowFirstColumn="0" w:firstRowLastColumn="0" w:lastRowFirstColumn="0" w:lastRowLastColumn="0"/>
+            </w:pPr>
+            <w:r>
+              <w:t>HU003</w:t>
+            </w:r>
           </w:p>
         </w:tc>
         <w:tc>
@@ -3183,8 +3352,12 @@
           <w:p>
             <w:pPr>
               <w:pStyle w:val="Contenidotabla"/>
-              <w:cnfStyle w:val="000000100000" w:firstRow="0" w:lastRow="0" w:firstColumn="0" w:lastColumn="0" w:oddVBand="0" w:evenVBand="0" w:oddHBand="1" w:evenHBand="0" w:firstRowFirstColumn="0" w:firstRowLastColumn="0" w:lastRowFirstColumn="0" w:lastRowLastColumn="0"/>
-            </w:pPr>
+              <w:jc w:val="center"/>
+              <w:cnfStyle w:val="000000100000" w:firstRow="0" w:lastRow="0" w:firstColumn="0" w:lastColumn="0" w:oddVBand="0" w:evenVBand="0" w:oddHBand="1" w:evenHBand="0" w:firstRowFirstColumn="0" w:firstRowLastColumn="0" w:lastRowFirstColumn="0" w:lastRowLastColumn="0"/>
+            </w:pPr>
+            <w:r>
+              <w:t>Edición de una contraseña existente</w:t>
+            </w:r>
           </w:p>
         </w:tc>
         <w:tc>
@@ -3194,8 +3367,12 @@
           <w:p>
             <w:pPr>
               <w:pStyle w:val="Contenidotabla"/>
-              <w:cnfStyle w:val="000000100000" w:firstRow="0" w:lastRow="0" w:firstColumn="0" w:lastColumn="0" w:oddVBand="0" w:evenVBand="0" w:oddHBand="1" w:evenHBand="0" w:firstRowFirstColumn="0" w:firstRowLastColumn="0" w:lastRowFirstColumn="0" w:lastRowLastColumn="0"/>
-            </w:pPr>
+              <w:jc w:val="center"/>
+              <w:cnfStyle w:val="000000100000" w:firstRow="0" w:lastRow="0" w:firstColumn="0" w:lastColumn="0" w:oddVBand="0" w:evenVBand="0" w:oddHBand="1" w:evenHBand="0" w:firstRowFirstColumn="0" w:firstRowLastColumn="0" w:lastRowFirstColumn="0" w:lastRowLastColumn="0"/>
+            </w:pPr>
+            <w:r>
+              <w:t>Como usuario, quiero poder modificar una contraseña previamente guardada, para actualizarla fácilmente cuando lo requiera.</w:t>
+            </w:r>
           </w:p>
         </w:tc>
         <w:tc>
@@ -3208,6 +3385,9 @@
               <w:jc w:val="center"/>
               <w:cnfStyle w:val="000000100000" w:firstRow="0" w:lastRow="0" w:firstColumn="0" w:lastColumn="0" w:oddVBand="0" w:evenVBand="0" w:oddHBand="1" w:evenHBand="0" w:firstRowFirstColumn="0" w:firstRowLastColumn="0" w:lastRowFirstColumn="0" w:lastRowLastColumn="0"/>
             </w:pPr>
+            <w:r>
+              <w:t>1 día</w:t>
+            </w:r>
           </w:p>
         </w:tc>
         <w:tc>
@@ -3217,6 +3397,7 @@
           <w:p>
             <w:pPr>
               <w:pStyle w:val="Contenidotabla"/>
+              <w:jc w:val="center"/>
               <w:cnfStyle w:val="000000100000" w:firstRow="0" w:lastRow="0" w:firstColumn="0" w:lastColumn="0" w:oddVBand="0" w:evenVBand="0" w:oddHBand="1" w:evenHBand="0" w:firstRowFirstColumn="0" w:firstRowLastColumn="0" w:lastRowFirstColumn="0" w:lastRowLastColumn="0"/>
             </w:pPr>
           </w:p>
@@ -3233,6 +3414,9 @@
               <w:pStyle w:val="Contenidotabla"/>
               <w:jc w:val="center"/>
             </w:pPr>
+            <w:r>
+              <w:t>4</w:t>
+            </w:r>
           </w:p>
         </w:tc>
         <w:tc>
@@ -3242,8 +3426,12 @@
           <w:p>
             <w:pPr>
               <w:pStyle w:val="Contenidotabla"/>
-              <w:cnfStyle w:val="000000000000" w:firstRow="0" w:lastRow="0" w:firstColumn="0" w:lastColumn="0" w:oddVBand="0" w:evenVBand="0" w:oddHBand="0" w:evenHBand="0" w:firstRowFirstColumn="0" w:firstRowLastColumn="0" w:lastRowFirstColumn="0" w:lastRowLastColumn="0"/>
-            </w:pPr>
+              <w:jc w:val="center"/>
+              <w:cnfStyle w:val="000000000000" w:firstRow="0" w:lastRow="0" w:firstColumn="0" w:lastColumn="0" w:oddVBand="0" w:evenVBand="0" w:oddHBand="0" w:evenHBand="0" w:firstRowFirstColumn="0" w:firstRowLastColumn="0" w:lastRowFirstColumn="0" w:lastRowLastColumn="0"/>
+            </w:pPr>
+            <w:r>
+              <w:t>HU004</w:t>
+            </w:r>
           </w:p>
         </w:tc>
         <w:tc>
@@ -3253,8 +3441,12 @@
           <w:p>
             <w:pPr>
               <w:pStyle w:val="Contenidotabla"/>
-              <w:cnfStyle w:val="000000000000" w:firstRow="0" w:lastRow="0" w:firstColumn="0" w:lastColumn="0" w:oddVBand="0" w:evenVBand="0" w:oddHBand="0" w:evenHBand="0" w:firstRowFirstColumn="0" w:firstRowLastColumn="0" w:lastRowFirstColumn="0" w:lastRowLastColumn="0"/>
-            </w:pPr>
+              <w:jc w:val="center"/>
+              <w:cnfStyle w:val="000000000000" w:firstRow="0" w:lastRow="0" w:firstColumn="0" w:lastColumn="0" w:oddVBand="0" w:evenVBand="0" w:oddHBand="0" w:evenHBand="0" w:firstRowFirstColumn="0" w:firstRowLastColumn="0" w:lastRowFirstColumn="0" w:lastRowLastColumn="0"/>
+            </w:pPr>
+            <w:r>
+              <w:t>Eliminación de una contraseña</w:t>
+            </w:r>
           </w:p>
         </w:tc>
         <w:tc>
@@ -3264,8 +3456,12 @@
           <w:p>
             <w:pPr>
               <w:pStyle w:val="Contenidotabla"/>
-              <w:cnfStyle w:val="000000000000" w:firstRow="0" w:lastRow="0" w:firstColumn="0" w:lastColumn="0" w:oddVBand="0" w:evenVBand="0" w:oddHBand="0" w:evenHBand="0" w:firstRowFirstColumn="0" w:firstRowLastColumn="0" w:lastRowFirstColumn="0" w:lastRowLastColumn="0"/>
-            </w:pPr>
+              <w:jc w:val="center"/>
+              <w:cnfStyle w:val="000000000000" w:firstRow="0" w:lastRow="0" w:firstColumn="0" w:lastColumn="0" w:oddVBand="0" w:evenVBand="0" w:oddHBand="0" w:evenHBand="0" w:firstRowFirstColumn="0" w:firstRowLastColumn="0" w:lastRowFirstColumn="0" w:lastRowLastColumn="0"/>
+            </w:pPr>
+            <w:r>
+              <w:t>Como usuario, quiero poder eliminar una contraseña que ya no necesito, para mantener mi lista de contraseñas actualizada.</w:t>
+            </w:r>
           </w:p>
         </w:tc>
         <w:tc>
@@ -3278,6 +3474,9 @@
               <w:jc w:val="center"/>
               <w:cnfStyle w:val="000000000000" w:firstRow="0" w:lastRow="0" w:firstColumn="0" w:lastColumn="0" w:oddVBand="0" w:evenVBand="0" w:oddHBand="0" w:evenHBand="0" w:firstRowFirstColumn="0" w:firstRowLastColumn="0" w:lastRowFirstColumn="0" w:lastRowLastColumn="0"/>
             </w:pPr>
+            <w:r>
+              <w:t>0.5 días</w:t>
+            </w:r>
           </w:p>
         </w:tc>
         <w:tc>
@@ -3287,6 +3486,7 @@
           <w:p>
             <w:pPr>
               <w:pStyle w:val="Contenidotabla"/>
+              <w:jc w:val="center"/>
               <w:cnfStyle w:val="000000000000" w:firstRow="0" w:lastRow="0" w:firstColumn="0" w:lastColumn="0" w:oddVBand="0" w:evenVBand="0" w:oddHBand="0" w:evenHBand="0" w:firstRowFirstColumn="0" w:firstRowLastColumn="0" w:lastRowFirstColumn="0" w:lastRowLastColumn="0"/>
             </w:pPr>
           </w:p>
@@ -3306,6 +3506,9 @@
               <w:pStyle w:val="Contenidotabla"/>
               <w:jc w:val="center"/>
             </w:pPr>
+            <w:r>
+              <w:t>5</w:t>
+            </w:r>
           </w:p>
         </w:tc>
         <w:tc>
@@ -3315,8 +3518,12 @@
           <w:p>
             <w:pPr>
               <w:pStyle w:val="Contenidotabla"/>
-              <w:cnfStyle w:val="000000100000" w:firstRow="0" w:lastRow="0" w:firstColumn="0" w:lastColumn="0" w:oddVBand="0" w:evenVBand="0" w:oddHBand="1" w:evenHBand="0" w:firstRowFirstColumn="0" w:firstRowLastColumn="0" w:lastRowFirstColumn="0" w:lastRowLastColumn="0"/>
-            </w:pPr>
+              <w:jc w:val="center"/>
+              <w:cnfStyle w:val="000000100000" w:firstRow="0" w:lastRow="0" w:firstColumn="0" w:lastColumn="0" w:oddVBand="0" w:evenVBand="0" w:oddHBand="1" w:evenHBand="0" w:firstRowFirstColumn="0" w:firstRowLastColumn="0" w:lastRowFirstColumn="0" w:lastRowLastColumn="0"/>
+            </w:pPr>
+            <w:r>
+              <w:t>HU005</w:t>
+            </w:r>
           </w:p>
         </w:tc>
         <w:tc>
@@ -3326,8 +3533,12 @@
           <w:p>
             <w:pPr>
               <w:pStyle w:val="Contenidotabla"/>
-              <w:cnfStyle w:val="000000100000" w:firstRow="0" w:lastRow="0" w:firstColumn="0" w:lastColumn="0" w:oddVBand="0" w:evenVBand="0" w:oddHBand="1" w:evenHBand="0" w:firstRowFirstColumn="0" w:firstRowLastColumn="0" w:lastRowFirstColumn="0" w:lastRowLastColumn="0"/>
-            </w:pPr>
+              <w:jc w:val="center"/>
+              <w:cnfStyle w:val="000000100000" w:firstRow="0" w:lastRow="0" w:firstColumn="0" w:lastColumn="0" w:oddVBand="0" w:evenVBand="0" w:oddHBand="1" w:evenHBand="0" w:firstRowFirstColumn="0" w:firstRowLastColumn="0" w:lastRowFirstColumn="0" w:lastRowLastColumn="0"/>
+            </w:pPr>
+            <w:r>
+              <w:t>Visualización de contraseñas</w:t>
+            </w:r>
           </w:p>
         </w:tc>
         <w:tc>
@@ -3337,8 +3548,12 @@
           <w:p>
             <w:pPr>
               <w:pStyle w:val="Contenidotabla"/>
-              <w:cnfStyle w:val="000000100000" w:firstRow="0" w:lastRow="0" w:firstColumn="0" w:lastColumn="0" w:oddVBand="0" w:evenVBand="0" w:oddHBand="1" w:evenHBand="0" w:firstRowFirstColumn="0" w:firstRowLastColumn="0" w:lastRowFirstColumn="0" w:lastRowLastColumn="0"/>
-            </w:pPr>
+              <w:jc w:val="center"/>
+              <w:cnfStyle w:val="000000100000" w:firstRow="0" w:lastRow="0" w:firstColumn="0" w:lastColumn="0" w:oddVBand="0" w:evenVBand="0" w:oddHBand="1" w:evenHBand="0" w:firstRowFirstColumn="0" w:firstRowLastColumn="0" w:lastRowFirstColumn="0" w:lastRowLastColumn="0"/>
+            </w:pPr>
+            <w:r>
+              <w:t>Como usuario, quiero ver las contraseñas almacenadas de manera segura, para acceder a ellas cuando lo necesite.</w:t>
+            </w:r>
           </w:p>
         </w:tc>
         <w:tc>
@@ -3351,6 +3566,9 @@
               <w:jc w:val="center"/>
               <w:cnfStyle w:val="000000100000" w:firstRow="0" w:lastRow="0" w:firstColumn="0" w:lastColumn="0" w:oddVBand="0" w:evenVBand="0" w:oddHBand="1" w:evenHBand="0" w:firstRowFirstColumn="0" w:firstRowLastColumn="0" w:lastRowFirstColumn="0" w:lastRowLastColumn="0"/>
             </w:pPr>
+            <w:r>
+              <w:t>1 día</w:t>
+            </w:r>
           </w:p>
         </w:tc>
         <w:tc>
@@ -3360,6 +3578,7 @@
           <w:p>
             <w:pPr>
               <w:pStyle w:val="Contenidotabla"/>
+              <w:jc w:val="center"/>
               <w:cnfStyle w:val="000000100000" w:firstRow="0" w:lastRow="0" w:firstColumn="0" w:lastColumn="0" w:oddVBand="0" w:evenVBand="0" w:oddHBand="1" w:evenHBand="0" w:firstRowFirstColumn="0" w:firstRowLastColumn="0" w:lastRowFirstColumn="0" w:lastRowLastColumn="0"/>
             </w:pPr>
           </w:p>
@@ -3376,6 +3595,9 @@
               <w:pStyle w:val="Contenidotabla"/>
               <w:jc w:val="center"/>
             </w:pPr>
+            <w:r>
+              <w:t>6</w:t>
+            </w:r>
           </w:p>
         </w:tc>
         <w:tc>
@@ -3385,8 +3607,12 @@
           <w:p>
             <w:pPr>
               <w:pStyle w:val="Contenidotabla"/>
-              <w:cnfStyle w:val="000000000000" w:firstRow="0" w:lastRow="0" w:firstColumn="0" w:lastColumn="0" w:oddVBand="0" w:evenVBand="0" w:oddHBand="0" w:evenHBand="0" w:firstRowFirstColumn="0" w:firstRowLastColumn="0" w:lastRowFirstColumn="0" w:lastRowLastColumn="0"/>
-            </w:pPr>
+              <w:jc w:val="center"/>
+              <w:cnfStyle w:val="000000000000" w:firstRow="0" w:lastRow="0" w:firstColumn="0" w:lastColumn="0" w:oddVBand="0" w:evenVBand="0" w:oddHBand="0" w:evenHBand="0" w:firstRowFirstColumn="0" w:firstRowLastColumn="0" w:lastRowFirstColumn="0" w:lastRowLastColumn="0"/>
+            </w:pPr>
+            <w:r>
+              <w:t>HU006</w:t>
+            </w:r>
           </w:p>
         </w:tc>
         <w:tc>
@@ -3396,8 +3622,29 @@
           <w:p>
             <w:pPr>
               <w:pStyle w:val="Contenidotabla"/>
-              <w:cnfStyle w:val="000000000000" w:firstRow="0" w:lastRow="0" w:firstColumn="0" w:lastColumn="0" w:oddVBand="0" w:evenVBand="0" w:oddHBand="0" w:evenHBand="0" w:firstRowFirstColumn="0" w:firstRowLastColumn="0" w:lastRowFirstColumn="0" w:lastRowLastColumn="0"/>
-            </w:pPr>
+              <w:jc w:val="center"/>
+              <w:cnfStyle w:val="000000000000" w:firstRow="0" w:lastRow="0" w:firstColumn="0" w:lastColumn="0" w:oddVBand="0" w:evenVBand="0" w:oddHBand="0" w:evenHBand="0" w:firstRowFirstColumn="0" w:firstRowLastColumn="0" w:lastRowFirstColumn="0" w:lastRowLastColumn="0"/>
+            </w:pPr>
+            <w:proofErr w:type="spellStart"/>
+            <w:r>
+              <w:t>Login</w:t>
+            </w:r>
+            <w:proofErr w:type="spellEnd"/>
+            <w:r>
+              <w:t xml:space="preserve"> </w:t>
+            </w:r>
+            <w:r>
+              <w:t xml:space="preserve">mediante </w:t>
+            </w:r>
+            <w:r>
+              <w:t>usuario</w:t>
+            </w:r>
+            <w:r>
+              <w:t xml:space="preserve"> maestr</w:t>
+            </w:r>
+            <w:r>
+              <w:t>o</w:t>
+            </w:r>
           </w:p>
         </w:tc>
         <w:tc>
@@ -3407,8 +3654,12 @@
           <w:p>
             <w:pPr>
               <w:pStyle w:val="Contenidotabla"/>
-              <w:cnfStyle w:val="000000000000" w:firstRow="0" w:lastRow="0" w:firstColumn="0" w:lastColumn="0" w:oddVBand="0" w:evenVBand="0" w:oddHBand="0" w:evenHBand="0" w:firstRowFirstColumn="0" w:firstRowLastColumn="0" w:lastRowFirstColumn="0" w:lastRowLastColumn="0"/>
-            </w:pPr>
+              <w:jc w:val="center"/>
+              <w:cnfStyle w:val="000000000000" w:firstRow="0" w:lastRow="0" w:firstColumn="0" w:lastColumn="0" w:oddVBand="0" w:evenVBand="0" w:oddHBand="0" w:evenHBand="0" w:firstRowFirstColumn="0" w:firstRowLastColumn="0" w:lastRowFirstColumn="0" w:lastRowLastColumn="0"/>
+            </w:pPr>
+            <w:r>
+              <w:t>Como usuario, quiero acceder al gestor de contraseñas mediante un usuario y contraseña maestra, para asegurar que solo yo pueda acceder a mis contraseñas almacenadas.</w:t>
+            </w:r>
           </w:p>
         </w:tc>
         <w:tc>
@@ -3421,6 +3672,9 @@
               <w:jc w:val="center"/>
               <w:cnfStyle w:val="000000000000" w:firstRow="0" w:lastRow="0" w:firstColumn="0" w:lastColumn="0" w:oddVBand="0" w:evenVBand="0" w:oddHBand="0" w:evenHBand="0" w:firstRowFirstColumn="0" w:firstRowLastColumn="0" w:lastRowFirstColumn="0" w:lastRowLastColumn="0"/>
             </w:pPr>
+            <w:r>
+              <w:t>1.5 días</w:t>
+            </w:r>
           </w:p>
         </w:tc>
         <w:tc>
@@ -3430,7 +3684,289 @@
           <w:p>
             <w:pPr>
               <w:pStyle w:val="Contenidotabla"/>
-              <w:cnfStyle w:val="000000000000" w:firstRow="0" w:lastRow="0" w:firstColumn="0" w:lastColumn="0" w:oddVBand="0" w:evenVBand="0" w:oddHBand="0" w:evenHBand="0" w:firstRowFirstColumn="0" w:firstRowLastColumn="0" w:lastRowFirstColumn="0" w:lastRowLastColumn="0"/>
+              <w:jc w:val="center"/>
+              <w:cnfStyle w:val="000000000000" w:firstRow="0" w:lastRow="0" w:firstColumn="0" w:lastColumn="0" w:oddVBand="0" w:evenVBand="0" w:oddHBand="0" w:evenHBand="0" w:firstRowFirstColumn="0" w:firstRowLastColumn="0" w:lastRowFirstColumn="0" w:lastRowLastColumn="0"/>
+            </w:pPr>
+          </w:p>
+        </w:tc>
+      </w:tr>
+      <w:tr>
+        <w:trPr>
+          <w:cnfStyle w:val="000000100000" w:firstRow="0" w:lastRow="0" w:firstColumn="0" w:lastColumn="0" w:oddVBand="0" w:evenVBand="0" w:oddHBand="1" w:evenHBand="0" w:firstRowFirstColumn="0" w:firstRowLastColumn="0" w:lastRowFirstColumn="0" w:lastRowLastColumn="0"/>
+        </w:trPr>
+        <w:tc>
+          <w:tcPr>
+            <w:cnfStyle w:val="001000000000" w:firstRow="0" w:lastRow="0" w:firstColumn="1" w:lastColumn="0" w:oddVBand="0" w:evenVBand="0" w:oddHBand="0" w:evenHBand="0" w:firstRowFirstColumn="0" w:firstRowLastColumn="0" w:lastRowFirstColumn="0" w:lastRowLastColumn="0"/>
+            <w:tcW w:w="1044" w:type="dxa"/>
+          </w:tcPr>
+          <w:p>
+            <w:pPr>
+              <w:pStyle w:val="Contenidotabla"/>
+              <w:jc w:val="center"/>
+            </w:pPr>
+            <w:r>
+              <w:t>7</w:t>
+            </w:r>
+          </w:p>
+        </w:tc>
+        <w:tc>
+          <w:tcPr>
+            <w:tcW w:w="1325" w:type="dxa"/>
+          </w:tcPr>
+          <w:p>
+            <w:pPr>
+              <w:pStyle w:val="Contenidotabla"/>
+              <w:jc w:val="center"/>
+              <w:cnfStyle w:val="000000100000" w:firstRow="0" w:lastRow="0" w:firstColumn="0" w:lastColumn="0" w:oddVBand="0" w:evenVBand="0" w:oddHBand="1" w:evenHBand="0" w:firstRowFirstColumn="0" w:firstRowLastColumn="0" w:lastRowFirstColumn="0" w:lastRowLastColumn="0"/>
+            </w:pPr>
+            <w:r>
+              <w:t>HU007</w:t>
+            </w:r>
+          </w:p>
+        </w:tc>
+        <w:tc>
+          <w:tcPr>
+            <w:tcW w:w="1675" w:type="dxa"/>
+          </w:tcPr>
+          <w:p>
+            <w:pPr>
+              <w:pStyle w:val="Contenidotabla"/>
+              <w:jc w:val="center"/>
+              <w:cnfStyle w:val="000000100000" w:firstRow="0" w:lastRow="0" w:firstColumn="0" w:lastColumn="0" w:oddVBand="0" w:evenVBand="0" w:oddHBand="1" w:evenHBand="0" w:firstRowFirstColumn="0" w:firstRowLastColumn="0" w:lastRowFirstColumn="0" w:lastRowLastColumn="0"/>
+            </w:pPr>
+            <w:r>
+              <w:t>Recuperación de</w:t>
+            </w:r>
+            <w:r>
+              <w:t>l usuario maestro</w:t>
+            </w:r>
+          </w:p>
+        </w:tc>
+        <w:tc>
+          <w:tcPr>
+            <w:tcW w:w="3198" w:type="dxa"/>
+          </w:tcPr>
+          <w:p>
+            <w:pPr>
+              <w:pStyle w:val="Contenidotabla"/>
+              <w:jc w:val="center"/>
+              <w:cnfStyle w:val="000000100000" w:firstRow="0" w:lastRow="0" w:firstColumn="0" w:lastColumn="0" w:oddVBand="0" w:evenVBand="0" w:oddHBand="1" w:evenHBand="0" w:firstRowFirstColumn="0" w:firstRowLastColumn="0" w:lastRowFirstColumn="0" w:lastRowLastColumn="0"/>
+            </w:pPr>
+            <w:r>
+              <w:t>Como usuario, quiero poder recuperar o restablecer mi usuario maestro en caso de olvidarlo, para no perder acceso a mis contraseñas.</w:t>
+            </w:r>
+          </w:p>
+        </w:tc>
+        <w:tc>
+          <w:tcPr>
+            <w:tcW w:w="1054" w:type="dxa"/>
+          </w:tcPr>
+          <w:p>
+            <w:pPr>
+              <w:pStyle w:val="Contenidotabla"/>
+              <w:jc w:val="center"/>
+              <w:cnfStyle w:val="000000100000" w:firstRow="0" w:lastRow="0" w:firstColumn="0" w:lastColumn="0" w:oddVBand="0" w:evenVBand="0" w:oddHBand="1" w:evenHBand="0" w:firstRowFirstColumn="0" w:firstRowLastColumn="0" w:lastRowFirstColumn="0" w:lastRowLastColumn="0"/>
+            </w:pPr>
+            <w:r>
+              <w:t>2 días</w:t>
+            </w:r>
+          </w:p>
+        </w:tc>
+        <w:tc>
+          <w:tcPr>
+            <w:tcW w:w="1333" w:type="dxa"/>
+          </w:tcPr>
+          <w:p>
+            <w:pPr>
+              <w:pStyle w:val="Contenidotabla"/>
+              <w:jc w:val="center"/>
+              <w:cnfStyle w:val="000000100000" w:firstRow="0" w:lastRow="0" w:firstColumn="0" w:lastColumn="0" w:oddVBand="0" w:evenVBand="0" w:oddHBand="1" w:evenHBand="0" w:firstRowFirstColumn="0" w:firstRowLastColumn="0" w:lastRowFirstColumn="0" w:lastRowLastColumn="0"/>
+            </w:pPr>
+          </w:p>
+        </w:tc>
+      </w:tr>
+      <w:tr>
+        <w:tc>
+          <w:tcPr>
+            <w:cnfStyle w:val="001000000000" w:firstRow="0" w:lastRow="0" w:firstColumn="1" w:lastColumn="0" w:oddVBand="0" w:evenVBand="0" w:oddHBand="0" w:evenHBand="0" w:firstRowFirstColumn="0" w:firstRowLastColumn="0" w:lastRowFirstColumn="0" w:lastRowLastColumn="0"/>
+            <w:tcW w:w="1044" w:type="dxa"/>
+          </w:tcPr>
+          <w:p>
+            <w:pPr>
+              <w:pStyle w:val="Contenidotabla"/>
+              <w:jc w:val="center"/>
+            </w:pPr>
+            <w:r>
+              <w:t>8</w:t>
+            </w:r>
+          </w:p>
+        </w:tc>
+        <w:tc>
+          <w:tcPr>
+            <w:tcW w:w="1325" w:type="dxa"/>
+          </w:tcPr>
+          <w:p>
+            <w:pPr>
+              <w:pStyle w:val="Contenidotabla"/>
+              <w:jc w:val="center"/>
+              <w:cnfStyle w:val="000000000000" w:firstRow="0" w:lastRow="0" w:firstColumn="0" w:lastColumn="0" w:oddVBand="0" w:evenVBand="0" w:oddHBand="0" w:evenHBand="0" w:firstRowFirstColumn="0" w:firstRowLastColumn="0" w:lastRowFirstColumn="0" w:lastRowLastColumn="0"/>
+            </w:pPr>
+            <w:r>
+              <w:t>HU008</w:t>
+            </w:r>
+          </w:p>
+        </w:tc>
+        <w:tc>
+          <w:tcPr>
+            <w:tcW w:w="1675" w:type="dxa"/>
+          </w:tcPr>
+          <w:p>
+            <w:pPr>
+              <w:pStyle w:val="Contenidotabla"/>
+              <w:jc w:val="center"/>
+              <w:cnfStyle w:val="000000000000" w:firstRow="0" w:lastRow="0" w:firstColumn="0" w:lastColumn="0" w:oddVBand="0" w:evenVBand="0" w:oddHBand="0" w:evenHBand="0" w:firstRowFirstColumn="0" w:firstRowLastColumn="0" w:lastRowFirstColumn="0" w:lastRowLastColumn="0"/>
+            </w:pPr>
+            <w:r>
+              <w:t>Generación automática de contraseñas seguras</w:t>
+            </w:r>
+          </w:p>
+        </w:tc>
+        <w:tc>
+          <w:tcPr>
+            <w:tcW w:w="3198" w:type="dxa"/>
+          </w:tcPr>
+          <w:p>
+            <w:pPr>
+              <w:pStyle w:val="Contenidotabla"/>
+              <w:jc w:val="center"/>
+              <w:cnfStyle w:val="000000000000" w:firstRow="0" w:lastRow="0" w:firstColumn="0" w:lastColumn="0" w:oddVBand="0" w:evenVBand="0" w:oddHBand="0" w:evenHBand="0" w:firstRowFirstColumn="0" w:firstRowLastColumn="0" w:lastRowFirstColumn="0" w:lastRowLastColumn="0"/>
+            </w:pPr>
+            <w:r>
+              <w:t xml:space="preserve">Como usuario, quiero que el sistema genere contraseñas seguras automáticamente, para </w:t>
+            </w:r>
+            <w:r>
+              <w:lastRenderedPageBreak/>
+              <w:t>utilizar contraseñas fuertes en mis cuentas.</w:t>
+            </w:r>
+          </w:p>
+        </w:tc>
+        <w:tc>
+          <w:tcPr>
+            <w:tcW w:w="1054" w:type="dxa"/>
+          </w:tcPr>
+          <w:p>
+            <w:pPr>
+              <w:pStyle w:val="Contenidotabla"/>
+              <w:jc w:val="center"/>
+              <w:cnfStyle w:val="000000000000" w:firstRow="0" w:lastRow="0" w:firstColumn="0" w:lastColumn="0" w:oddVBand="0" w:evenVBand="0" w:oddHBand="0" w:evenHBand="0" w:firstRowFirstColumn="0" w:firstRowLastColumn="0" w:lastRowFirstColumn="0" w:lastRowLastColumn="0"/>
+            </w:pPr>
+            <w:r>
+              <w:lastRenderedPageBreak/>
+              <w:t>1 día</w:t>
+            </w:r>
+          </w:p>
+        </w:tc>
+        <w:tc>
+          <w:tcPr>
+            <w:tcW w:w="1333" w:type="dxa"/>
+          </w:tcPr>
+          <w:p>
+            <w:pPr>
+              <w:pStyle w:val="Contenidotabla"/>
+              <w:jc w:val="center"/>
+              <w:cnfStyle w:val="000000000000" w:firstRow="0" w:lastRow="0" w:firstColumn="0" w:lastColumn="0" w:oddVBand="0" w:evenVBand="0" w:oddHBand="0" w:evenHBand="0" w:firstRowFirstColumn="0" w:firstRowLastColumn="0" w:lastRowFirstColumn="0" w:lastRowLastColumn="0"/>
+            </w:pPr>
+          </w:p>
+        </w:tc>
+      </w:tr>
+      <w:tr>
+        <w:trPr>
+          <w:cnfStyle w:val="000000100000" w:firstRow="0" w:lastRow="0" w:firstColumn="0" w:lastColumn="0" w:oddVBand="0" w:evenVBand="0" w:oddHBand="1" w:evenHBand="0" w:firstRowFirstColumn="0" w:firstRowLastColumn="0" w:lastRowFirstColumn="0" w:lastRowLastColumn="0"/>
+        </w:trPr>
+        <w:tc>
+          <w:tcPr>
+            <w:cnfStyle w:val="001000000000" w:firstRow="0" w:lastRow="0" w:firstColumn="1" w:lastColumn="0" w:oddVBand="0" w:evenVBand="0" w:oddHBand="0" w:evenHBand="0" w:firstRowFirstColumn="0" w:firstRowLastColumn="0" w:lastRowFirstColumn="0" w:lastRowLastColumn="0"/>
+            <w:tcW w:w="1044" w:type="dxa"/>
+          </w:tcPr>
+          <w:p>
+            <w:pPr>
+              <w:pStyle w:val="Contenidotabla"/>
+              <w:jc w:val="center"/>
+            </w:pPr>
+            <w:r>
+              <w:t>9</w:t>
+            </w:r>
+          </w:p>
+        </w:tc>
+        <w:tc>
+          <w:tcPr>
+            <w:tcW w:w="1325" w:type="dxa"/>
+          </w:tcPr>
+          <w:p>
+            <w:pPr>
+              <w:pStyle w:val="Contenidotabla"/>
+              <w:jc w:val="center"/>
+              <w:cnfStyle w:val="000000100000" w:firstRow="0" w:lastRow="0" w:firstColumn="0" w:lastColumn="0" w:oddVBand="0" w:evenVBand="0" w:oddHBand="1" w:evenHBand="0" w:firstRowFirstColumn="0" w:firstRowLastColumn="0" w:lastRowFirstColumn="0" w:lastRowLastColumn="0"/>
+            </w:pPr>
+            <w:r>
+              <w:t>HU009</w:t>
+            </w:r>
+          </w:p>
+        </w:tc>
+        <w:tc>
+          <w:tcPr>
+            <w:tcW w:w="1675" w:type="dxa"/>
+          </w:tcPr>
+          <w:p>
+            <w:pPr>
+              <w:pStyle w:val="Contenidotabla"/>
+              <w:jc w:val="center"/>
+              <w:cnfStyle w:val="000000100000" w:firstRow="0" w:lastRow="0" w:firstColumn="0" w:lastColumn="0" w:oddVBand="0" w:evenVBand="0" w:oddHBand="1" w:evenHBand="0" w:firstRowFirstColumn="0" w:firstRowLastColumn="0" w:lastRowFirstColumn="0" w:lastRowLastColumn="0"/>
+            </w:pPr>
+            <w:r>
+              <w:t>Categorización de contraseñas</w:t>
+            </w:r>
+          </w:p>
+        </w:tc>
+        <w:tc>
+          <w:tcPr>
+            <w:tcW w:w="3198" w:type="dxa"/>
+          </w:tcPr>
+          <w:p>
+            <w:pPr>
+              <w:pStyle w:val="Contenidotabla"/>
+              <w:jc w:val="center"/>
+              <w:cnfStyle w:val="000000100000" w:firstRow="0" w:lastRow="0" w:firstColumn="0" w:lastColumn="0" w:oddVBand="0" w:evenVBand="0" w:oddHBand="1" w:evenHBand="0" w:firstRowFirstColumn="0" w:firstRowLastColumn="0" w:lastRowFirstColumn="0" w:lastRowLastColumn="0"/>
+            </w:pPr>
+            <w:r>
+              <w:t>Como usuario, quiero organizar mis contraseñas por categorías (ej. trabajo, personal, banca), para encontrarlas más fácilmente.</w:t>
+            </w:r>
+          </w:p>
+        </w:tc>
+        <w:tc>
+          <w:tcPr>
+            <w:tcW w:w="1054" w:type="dxa"/>
+          </w:tcPr>
+          <w:p>
+            <w:pPr>
+              <w:pStyle w:val="Contenidotabla"/>
+              <w:jc w:val="center"/>
+              <w:cnfStyle w:val="000000100000" w:firstRow="0" w:lastRow="0" w:firstColumn="0" w:lastColumn="0" w:oddVBand="0" w:evenVBand="0" w:oddHBand="1" w:evenHBand="0" w:firstRowFirstColumn="0" w:firstRowLastColumn="0" w:lastRowFirstColumn="0" w:lastRowLastColumn="0"/>
+            </w:pPr>
+            <w:r>
+              <w:t>1 día</w:t>
+            </w:r>
+          </w:p>
+        </w:tc>
+        <w:tc>
+          <w:tcPr>
+            <w:tcW w:w="1333" w:type="dxa"/>
+          </w:tcPr>
+          <w:p>
+            <w:pPr>
+              <w:pStyle w:val="Contenidotabla"/>
+              <w:jc w:val="center"/>
+              <w:cnfStyle w:val="000000100000" w:firstRow="0" w:lastRow="0" w:firstColumn="0" w:lastColumn="0" w:oddVBand="0" w:evenVBand="0" w:oddHBand="1" w:evenHBand="0" w:firstRowFirstColumn="0" w:firstRowLastColumn="0" w:lastRowFirstColumn="0" w:lastRowLastColumn="0"/>
             </w:pPr>
           </w:p>
         </w:tc>
@@ -3443,21 +3979,11 @@
       <w:r>
         <w:t xml:space="preserve">Ítem </w:t>
       </w:r>
-      <w:r>
-        <w:fldChar w:fldCharType="begin"/>
-      </w:r>
-      <w:r>
-        <w:instrText xml:space="preserve"> SEQ ejer\* CardText \* MERGEFORMAT \* Lower \* MERGEFORMAT </w:instrText>
-      </w:r>
-      <w:r>
-        <w:fldChar w:fldCharType="separate"/>
-      </w:r>
-      <w:r>
-        <w:t>cinco</w:t>
-      </w:r>
-      <w:r>
-        <w:fldChar w:fldCharType="end"/>
-      </w:r>
+      <w:fldSimple w:instr=" SEQ ejer\* CardText \* MERGEFORMAT \* Lower \* MERGEFORMAT ">
+        <w:r>
+          <w:t>cinco</w:t>
+        </w:r>
+      </w:fldSimple>
     </w:p>
     <w:p>
       <w:pPr>
@@ -4378,9 +4904,11 @@
           <w:lang w:val="es-ES" w:eastAsia="es-ES"/>
         </w:rPr>
       </w:pPr>
+      <w:bookmarkStart w:id="2" w:name="_GoBack"/>
+      <w:bookmarkEnd w:id="2"/>
     </w:p>
     <w:sectPr>
-      <w:headerReference w:type="default" r:id="rId8"/>
+      <w:headerReference w:type="default" r:id="rId9"/>
       <w:pgSz w:w="11900" w:h="16840"/>
       <w:pgMar w:top="2397" w:right="1127" w:bottom="1627" w:left="1134" w:header="708" w:footer="708" w:gutter="0"/>
       <w:cols w:space="708"/>
@@ -4728,9 +5256,9 @@
             </wp:anchor>
           </w:drawing>
         </mc:Choice>
-        <mc:Fallback xmlns:w16sdtdh="http://schemas.microsoft.com/office/word/2020/wordml/sdtdatahash" xmlns:w16du="http://schemas.microsoft.com/office/word/2023/wordml/word16du" xmlns:w16="http://schemas.microsoft.com/office/word/2018/wordml" xmlns:w16cex="http://schemas.microsoft.com/office/word/2018/wordml/cex" xmlns:oel="http://schemas.microsoft.com/office/2019/extlst">
+        <mc:Fallback>
           <w:pict>
-            <v:rect w14:anchorId="09C354CF" id="23 Rectángulo" o:spid="_x0000_s1027" style="position:absolute;margin-left:197.8pt;margin-top:21.8pt;width:249pt;height:24.35pt;z-index:251660288;visibility:visible;mso-wrap-style:square;mso-width-percent:0;mso-height-percent:0;mso-wrap-distance-left:9pt;mso-wrap-distance-top:0;mso-wrap-distance-right:9pt;mso-wrap-distance-bottom:0;mso-position-horizontal:right;mso-position-horizontal-relative:margin;mso-position-vertical:absolute;mso-position-vertical-relative:text;mso-width-percent:0;mso-height-percent:0;mso-width-relative:margin;mso-height-relative:margin;v-text-anchor:middle" o:gfxdata="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" fillcolor="white [3212]" stroked="f" strokeweight="2pt">
+            <v:rect w14:anchorId="09C354CF" id="23 Rectángulo" o:spid="_x0000_s1027" style="position:absolute;margin-left:197.8pt;margin-top:21.8pt;width:249pt;height:24.35pt;z-index:251660288;visibility:visible;mso-wrap-style:square;mso-width-percent:0;mso-height-percent:0;mso-wrap-distance-left:9pt;mso-wrap-distance-top:0;mso-wrap-distance-right:9pt;mso-wrap-distance-bottom:0;mso-position-horizontal:right;mso-position-horizontal-relative:margin;mso-position-vertical:absolute;mso-position-vertical-relative:text;mso-width-percent:0;mso-height-percent:0;mso-width-relative:margin;mso-height-relative:margin;v-text-anchor:middle" o:gfxdata="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" fillcolor="white [3212]" stroked="f" strokeweight="2pt">
               <v:textbox>
                 <w:txbxContent>
                   <w:p>
@@ -7341,7 +7869,7 @@
 </file>
 
 <file path=customXml/itemProps1.xml><?xml version="1.0" encoding="utf-8"?>
-<ds:datastoreItem xmlns:ds="http://schemas.openxmlformats.org/officeDocument/2006/customXml" ds:itemID="{FD7D4C82-0057-4B54-A98C-765F5A26B968}">
+<ds:datastoreItem xmlns:ds="http://schemas.openxmlformats.org/officeDocument/2006/customXml" ds:itemID="{CE9B6A89-E3CA-4F03-8812-008E354DF137}">
   <ds:schemaRefs>
     <ds:schemaRef ds:uri="http://schemas.openxmlformats.org/officeDocument/2006/bibliography"/>
   </ds:schemaRefs>

</xml_diff>

<commit_message>
Se agrega los conceptos clave en la documentación
</commit_message>
<xml_diff>
--- a/Documentación/Proyecto de Fin de Curso.docx
+++ b/Documentación/Proyecto de Fin de Curso.docx
@@ -1,6 +1,6 @@
 
 <file path=word/document.xml><?xml version="1.0" encoding="utf-8"?>
-<w:document xmlns:wpc="http://schemas.microsoft.com/office/word/2010/wordprocessingCanvas" xmlns:cx="http://schemas.microsoft.com/office/drawing/2014/chartex" xmlns:cx1="http://schemas.microsoft.com/office/drawing/2015/9/8/chartex" xmlns:cx2="http://schemas.microsoft.com/office/drawing/2015/10/21/chartex" xmlns:cx3="http://schemas.microsoft.com/office/drawing/2016/5/9/chartex" xmlns:cx4="http://schemas.microsoft.com/office/drawing/2016/5/10/chartex" xmlns:cx5="http://schemas.microsoft.com/office/drawing/2016/5/11/chartex" xmlns:cx6="http://schemas.microsoft.com/office/drawing/2016/5/12/chartex" xmlns:cx7="http://schemas.microsoft.com/office/drawing/2016/5/13/chartex" xmlns:cx8="http://schemas.microsoft.com/office/drawing/2016/5/14/chartex" xmlns:mc="http://schemas.openxmlformats.org/markup-compatibility/2006" xmlns:aink="http://schemas.microsoft.com/office/drawing/2016/ink" xmlns:am3d="http://schemas.microsoft.com/office/drawing/2017/model3d" xmlns:o="urn:schemas-microsoft-com:office:office" xmlns:r="http://schemas.openxmlformats.org/officeDocument/2006/relationships" xmlns:m="http://schemas.openxmlformats.org/officeDocument/2006/math" xmlns:v="urn:schemas-microsoft-com:vml" xmlns:wp14="http://schemas.microsoft.com/office/word/2010/wordprocessingDrawing" xmlns:wp="http://schemas.openxmlformats.org/drawingml/2006/wordprocessingDrawing" xmlns:w10="urn:schemas-microsoft-com:office:word" xmlns:w="http://schemas.openxmlformats.org/wordprocessingml/2006/main" xmlns:w14="http://schemas.microsoft.com/office/word/2010/wordml" xmlns:w15="http://schemas.microsoft.com/office/word/2012/wordml" xmlns:w16cid="http://schemas.microsoft.com/office/word/2016/wordml/cid" xmlns:w16se="http://schemas.microsoft.com/office/word/2015/wordml/symex" xmlns:wpg="http://schemas.microsoft.com/office/word/2010/wordprocessingGroup" xmlns:wpi="http://schemas.microsoft.com/office/word/2010/wordprocessingInk" xmlns:wne="http://schemas.microsoft.com/office/word/2006/wordml" xmlns:wps="http://schemas.microsoft.com/office/word/2010/wordprocessingShape" mc:Ignorable="w14 w15 w16se w16cid wp14">
+<w:document xmlns:wpc="http://schemas.microsoft.com/office/word/2010/wordprocessingCanvas" xmlns:cx="http://schemas.microsoft.com/office/drawing/2014/chartex" xmlns:mc="http://schemas.openxmlformats.org/markup-compatibility/2006" xmlns:o="urn:schemas-microsoft-com:office:office" xmlns:r="http://schemas.openxmlformats.org/officeDocument/2006/relationships" xmlns:m="http://schemas.openxmlformats.org/officeDocument/2006/math" xmlns:v="urn:schemas-microsoft-com:vml" xmlns:wp14="http://schemas.microsoft.com/office/word/2010/wordprocessingDrawing" xmlns:wp="http://schemas.openxmlformats.org/drawingml/2006/wordprocessingDrawing" xmlns:w10="urn:schemas-microsoft-com:office:word" xmlns:w="http://schemas.openxmlformats.org/wordprocessingml/2006/main" xmlns:w14="http://schemas.microsoft.com/office/word/2010/wordml" xmlns:w15="http://schemas.microsoft.com/office/word/2012/wordml" xmlns:w16se="http://schemas.microsoft.com/office/word/2015/wordml/symex" xmlns:wpg="http://schemas.microsoft.com/office/word/2010/wordprocessingGroup" xmlns:wpi="http://schemas.microsoft.com/office/word/2010/wordprocessingInk" xmlns:wne="http://schemas.microsoft.com/office/word/2006/wordml" xmlns:wps="http://schemas.microsoft.com/office/word/2010/wordprocessingShape" mc:Ignorable="w14 w15 w16se wp14">
   <w:body>
     <w:p>
       <w:pPr>
@@ -31,7 +31,7 @@
           <w:noProof/>
           <w:sz w:val="18"/>
           <w:szCs w:val="18"/>
-          <w:lang w:val="es-ES" w:eastAsia="es-ES"/>
+          <w:lang w:val="en-US" w:eastAsia="en-US"/>
         </w:rPr>
         <mc:AlternateContent>
           <mc:Choice Requires="wps">
@@ -233,7 +233,7 @@
               </wp:inline>
             </w:drawing>
           </mc:Choice>
-          <mc:Fallback>
+          <mc:Fallback xmlns:w16cid="http://schemas.microsoft.com/office/word/2016/wordml/cid" xmlns:am3d="http://schemas.microsoft.com/office/drawing/2017/model3d" xmlns:aink="http://schemas.microsoft.com/office/drawing/2016/ink" xmlns:cx8="http://schemas.microsoft.com/office/drawing/2016/5/14/chartex" xmlns:cx7="http://schemas.microsoft.com/office/drawing/2016/5/13/chartex" xmlns:cx6="http://schemas.microsoft.com/office/drawing/2016/5/12/chartex" xmlns:cx5="http://schemas.microsoft.com/office/drawing/2016/5/11/chartex" xmlns:cx4="http://schemas.microsoft.com/office/drawing/2016/5/10/chartex" xmlns:cx3="http://schemas.microsoft.com/office/drawing/2016/5/9/chartex" xmlns:cx2="http://schemas.microsoft.com/office/drawing/2015/10/21/chartex" xmlns:cx1="http://schemas.microsoft.com/office/drawing/2015/9/8/chartex">
             <w:pict>
               <v:shapetype w14:anchorId="7F9FA5A6" id="_x0000_t202" coordsize="21600,21600" o:spt="202" path="m,l,21600r21600,l21600,xe">
                 <v:stroke joinstyle="miter"/>
@@ -608,8 +608,16 @@
               <w:rPr>
                 <w:lang w:val="es-ES" w:eastAsia="es-ES"/>
               </w:rPr>
-              <w:t xml:space="preserve"> Jhosep</w:t>
-            </w:r>
+              <w:t xml:space="preserve"> </w:t>
+            </w:r>
+            <w:proofErr w:type="spellStart"/>
+            <w:r>
+              <w:rPr>
+                <w:lang w:val="es-ES" w:eastAsia="es-ES"/>
+              </w:rPr>
+              <w:t>Jhosep</w:t>
+            </w:r>
+            <w:proofErr w:type="spellEnd"/>
           </w:p>
         </w:tc>
       </w:tr>
@@ -654,7 +662,15 @@
       </w:r>
       <w:proofErr w:type="spellEnd"/>
       <w:r>
-        <w:t xml:space="preserve"> backlog priorizada) </w:t>
+        <w:t xml:space="preserve"> </w:t>
+      </w:r>
+      <w:proofErr w:type="spellStart"/>
+      <w:r>
+        <w:t>backlog</w:t>
+      </w:r>
+      <w:proofErr w:type="spellEnd"/>
+      <w:r>
+        <w:t xml:space="preserve"> priorizada) </w:t>
       </w:r>
       <w:r>
         <w:rPr>
@@ -708,12 +724,28 @@
           <w:rFonts w:eastAsia="Times New Roman"/>
           <w:lang w:val="es-ES" w:eastAsia="es-ES"/>
         </w:rPr>
-        <w:t xml:space="preserve"> backlog priorizada)</w:t>
+        <w:t xml:space="preserve"> </w:t>
+      </w:r>
+      <w:proofErr w:type="spellStart"/>
+      <w:r>
+        <w:rPr>
+          <w:rFonts w:eastAsia="Times New Roman"/>
+          <w:lang w:val="es-ES" w:eastAsia="es-ES"/>
+        </w:rPr>
+        <w:t>backlog</w:t>
+      </w:r>
+      <w:proofErr w:type="spellEnd"/>
+      <w:r>
+        <w:rPr>
+          <w:rFonts w:eastAsia="Times New Roman"/>
+          <w:lang w:val="es-ES" w:eastAsia="es-ES"/>
+        </w:rPr>
+        <w:t xml:space="preserve"> priorizada)</w:t>
       </w:r>
     </w:p>
     <w:tbl>
       <w:tblPr>
-        <w:tblStyle w:val="Tablaconcuadrcula4-nfasis1"/>
+        <w:tblStyle w:val="Tabladecuadrcula4-nfasis1"/>
         <w:tblW w:w="9629" w:type="dxa"/>
         <w:tblLook w:val="04A0" w:firstRow="1" w:lastRow="0" w:firstColumn="1" w:lastColumn="0" w:noHBand="0" w:noVBand="1"/>
       </w:tblPr>
@@ -1166,13 +1198,7 @@
             </w:pPr>
             <w:r>
               <w:lastRenderedPageBreak/>
-              <w:t>0.5</w:t>
-            </w:r>
-            <w:r>
-              <w:t xml:space="preserve"> día</w:t>
-            </w:r>
-            <w:r>
-              <w:t>s</w:t>
+              <w:t>0.5 días</w:t>
             </w:r>
           </w:p>
         </w:tc>
@@ -1203,6 +1229,7 @@
               <w:jc w:val="center"/>
             </w:pPr>
             <w:r>
+              <w:lastRenderedPageBreak/>
               <w:t>5</w:t>
             </w:r>
           </w:p>
@@ -1362,16 +1389,7 @@
               <w:cnfStyle w:val="000000000000" w:firstRow="0" w:lastRow="0" w:firstColumn="0" w:lastColumn="0" w:oddVBand="0" w:evenVBand="0" w:oddHBand="0" w:evenHBand="0" w:firstRowFirstColumn="0" w:firstRowLastColumn="0" w:lastRowFirstColumn="0" w:lastRowLastColumn="0"/>
             </w:pPr>
             <w:r>
-              <w:t>1</w:t>
-            </w:r>
-            <w:r>
-              <w:t>.5</w:t>
-            </w:r>
-            <w:r>
-              <w:t xml:space="preserve"> día</w:t>
-            </w:r>
-            <w:r>
-              <w:t>s</w:t>
+              <w:t>1.5 días</w:t>
             </w:r>
           </w:p>
         </w:tc>
@@ -1462,13 +1480,7 @@
               <w:cnfStyle w:val="000000100000" w:firstRow="0" w:lastRow="0" w:firstColumn="0" w:lastColumn="0" w:oddVBand="0" w:evenVBand="0" w:oddHBand="1" w:evenHBand="0" w:firstRowFirstColumn="0" w:firstRowLastColumn="0" w:lastRowFirstColumn="0" w:lastRowLastColumn="0"/>
             </w:pPr>
             <w:r>
-              <w:t>2</w:t>
-            </w:r>
-            <w:r>
-              <w:t xml:space="preserve"> día</w:t>
-            </w:r>
-            <w:r>
-              <w:t>s</w:t>
+              <w:t>2 días</w:t>
             </w:r>
           </w:p>
         </w:tc>
@@ -1814,13 +1826,7 @@
               <w:cnfStyle w:val="000000100000" w:firstRow="0" w:lastRow="0" w:firstColumn="0" w:lastColumn="0" w:oddVBand="0" w:evenVBand="0" w:oddHBand="1" w:evenHBand="0" w:firstRowFirstColumn="0" w:firstRowLastColumn="0" w:lastRowFirstColumn="0" w:lastRowLastColumn="0"/>
             </w:pPr>
             <w:r>
-              <w:t>0.5</w:t>
-            </w:r>
-            <w:r>
-              <w:t xml:space="preserve"> día</w:t>
-            </w:r>
-            <w:r>
-              <w:t>s</w:t>
+              <w:t>0.5 días</w:t>
             </w:r>
           </w:p>
         </w:tc>
@@ -1905,16 +1911,7 @@
               <w:cnfStyle w:val="000000000000" w:firstRow="0" w:lastRow="0" w:firstColumn="0" w:lastColumn="0" w:oddVBand="0" w:evenVBand="0" w:oddHBand="0" w:evenHBand="0" w:firstRowFirstColumn="0" w:firstRowLastColumn="0" w:lastRowFirstColumn="0" w:lastRowLastColumn="0"/>
             </w:pPr>
             <w:r>
-              <w:t>1</w:t>
-            </w:r>
-            <w:r>
-              <w:t>.5</w:t>
-            </w:r>
-            <w:r>
-              <w:t xml:space="preserve"> día</w:t>
-            </w:r>
-            <w:r>
-              <w:t>s</w:t>
+              <w:t>1.5 días</w:t>
             </w:r>
           </w:p>
         </w:tc>
@@ -2035,6 +2032,7 @@
               <w:jc w:val="center"/>
             </w:pPr>
             <w:r>
+              <w:lastRenderedPageBreak/>
               <w:t>14</w:t>
             </w:r>
           </w:p>
@@ -2092,16 +2090,7 @@
               <w:cnfStyle w:val="000000000000" w:firstRow="0" w:lastRow="0" w:firstColumn="0" w:lastColumn="0" w:oddVBand="0" w:evenVBand="0" w:oddHBand="0" w:evenHBand="0" w:firstRowFirstColumn="0" w:firstRowLastColumn="0" w:lastRowFirstColumn="0" w:lastRowLastColumn="0"/>
             </w:pPr>
             <w:r>
-              <w:t>1</w:t>
-            </w:r>
-            <w:r>
-              <w:t>.5</w:t>
-            </w:r>
-            <w:r>
-              <w:t xml:space="preserve"> día</w:t>
-            </w:r>
-            <w:r>
-              <w:t>s</w:t>
+              <w:t>1.5 días</w:t>
             </w:r>
           </w:p>
         </w:tc>
@@ -2189,16 +2178,7 @@
               <w:cnfStyle w:val="000000100000" w:firstRow="0" w:lastRow="0" w:firstColumn="0" w:lastColumn="0" w:oddVBand="0" w:evenVBand="0" w:oddHBand="1" w:evenHBand="0" w:firstRowFirstColumn="0" w:firstRowLastColumn="0" w:lastRowFirstColumn="0" w:lastRowLastColumn="0"/>
             </w:pPr>
             <w:r>
-              <w:t>1</w:t>
-            </w:r>
-            <w:r>
-              <w:t>.5</w:t>
-            </w:r>
-            <w:r>
-              <w:t xml:space="preserve"> día</w:t>
-            </w:r>
-            <w:r>
-              <w:t>s</w:t>
+              <w:t>1.5 días</w:t>
             </w:r>
           </w:p>
         </w:tc>
@@ -2230,7 +2210,7 @@
     </w:p>
     <w:tbl>
       <w:tblPr>
-        <w:tblStyle w:val="Tablaconcuadrcula4-nfasis1"/>
+        <w:tblStyle w:val="Tabladecuadrcula4-nfasis1"/>
         <w:tblW w:w="0" w:type="auto"/>
         <w:tblLook w:val="04A0" w:firstRow="1" w:lastRow="0" w:firstColumn="1" w:lastColumn="0" w:noHBand="0" w:noVBand="1"/>
       </w:tblPr>
@@ -2523,11 +2503,21 @@
       <w:r>
         <w:t xml:space="preserve">Ítem </w:t>
       </w:r>
-      <w:fldSimple w:instr=" SEQ ejer\* CardText \* MERGEFORMAT \* Lower \* MERGEFORMAT ">
-        <w:r>
-          <w:t>dos</w:t>
-        </w:r>
-      </w:fldSimple>
+      <w:r>
+        <w:fldChar w:fldCharType="begin"/>
+      </w:r>
+      <w:r>
+        <w:instrText xml:space="preserve"> SEQ ejer\* CardText \* MERGEFORMAT \* Lower \* MERGEFORMAT </w:instrText>
+      </w:r>
+      <w:r>
+        <w:fldChar w:fldCharType="separate"/>
+      </w:r>
+      <w:r>
+        <w:t>dos</w:t>
+      </w:r>
+      <w:r>
+        <w:fldChar w:fldCharType="end"/>
+      </w:r>
     </w:p>
     <w:p>
       <w:pPr>
@@ -2566,7 +2556,7 @@
           <w:noProof/>
           <w:sz w:val="18"/>
           <w:szCs w:val="18"/>
-          <w:lang w:val="es-ES_tradnl" w:eastAsia="es-ES"/>
+          <w:lang w:val="en-US" w:eastAsia="en-US"/>
         </w:rPr>
         <w:lastRenderedPageBreak/>
         <w:drawing>
@@ -2634,7 +2624,7 @@
     </w:p>
     <w:tbl>
       <w:tblPr>
-        <w:tblStyle w:val="Tablaconcuadrcula4-nfasis1"/>
+        <w:tblStyle w:val="Tabladecuadrcula4-nfasis1"/>
         <w:tblW w:w="0" w:type="auto"/>
         <w:tblLook w:val="04A0" w:firstRow="1" w:lastRow="0" w:firstColumn="1" w:lastColumn="0" w:noHBand="0" w:noVBand="1"/>
       </w:tblPr>
@@ -2703,6 +2693,9 @@
             <w:pPr>
               <w:pStyle w:val="Contenidotabla"/>
             </w:pPr>
+            <w:r>
+              <w:t>Contraseña maestra</w:t>
+            </w:r>
           </w:p>
         </w:tc>
         <w:tc>
@@ -2714,6 +2707,9 @@
               <w:pStyle w:val="Contenidotabla"/>
               <w:cnfStyle w:val="000000100000" w:firstRow="0" w:lastRow="0" w:firstColumn="0" w:lastColumn="0" w:oddVBand="0" w:evenVBand="0" w:oddHBand="1" w:evenHBand="0" w:firstRowFirstColumn="0" w:firstRowLastColumn="0" w:lastRowFirstColumn="0" w:lastRowLastColumn="0"/>
             </w:pPr>
+            <w:r>
+              <w:t>Es la contraseña principal que da acceso a todas las demás contraseñas almacenadas en el administrador de contraseñas. Protege todo el almacén de contraseñas y suele ser la única contraseña que un usuario necesita recordar.</w:t>
+            </w:r>
           </w:p>
         </w:tc>
         <w:tc>
@@ -2725,6 +2721,9 @@
               <w:pStyle w:val="Contenidotabla"/>
               <w:cnfStyle w:val="000000100000" w:firstRow="0" w:lastRow="0" w:firstColumn="0" w:lastColumn="0" w:oddVBand="0" w:evenVBand="0" w:oddHBand="1" w:evenHBand="0" w:firstRowFirstColumn="0" w:firstRowLastColumn="0" w:lastRowFirstColumn="0" w:lastRowLastColumn="0"/>
             </w:pPr>
+            <w:r>
+              <w:t>Debe ser una contraseña fuerte y segura, ya que comprometerla pondría en riesgo todas las demás contraseñas.</w:t>
+            </w:r>
           </w:p>
         </w:tc>
       </w:tr>
@@ -2738,6 +2737,9 @@
             <w:pPr>
               <w:pStyle w:val="Contenidotabla"/>
             </w:pPr>
+            <w:r>
+              <w:t>Cifrado(Encriptación)</w:t>
+            </w:r>
           </w:p>
         </w:tc>
         <w:tc>
@@ -2749,6 +2751,13 @@
               <w:pStyle w:val="Contenidotabla"/>
               <w:cnfStyle w:val="000000000000" w:firstRow="0" w:lastRow="0" w:firstColumn="0" w:lastColumn="0" w:oddVBand="0" w:evenVBand="0" w:oddHBand="0" w:evenHBand="0" w:firstRowFirstColumn="0" w:firstRowLastColumn="0" w:lastRowFirstColumn="0" w:lastRowLastColumn="0"/>
             </w:pPr>
+            <w:r>
+              <w:t xml:space="preserve">Proceso de convertir datos en un formato ilegible para garantizar su seguridad y privacidad. Solo quienes tienen la clave </w:t>
+            </w:r>
+            <w:r>
+              <w:lastRenderedPageBreak/>
+              <w:t>adecuada pueden descifrar los datos.</w:t>
+            </w:r>
           </w:p>
         </w:tc>
         <w:tc>
@@ -2760,6 +2769,14 @@
               <w:pStyle w:val="Contenidotabla"/>
               <w:cnfStyle w:val="000000000000" w:firstRow="0" w:lastRow="0" w:firstColumn="0" w:lastColumn="0" w:oddVBand="0" w:evenVBand="0" w:oddHBand="0" w:evenHBand="0" w:firstRowFirstColumn="0" w:firstRowLastColumn="0" w:lastRowFirstColumn="0" w:lastRowLastColumn="0"/>
             </w:pPr>
+            <w:r>
+              <w:lastRenderedPageBreak/>
+              <w:t xml:space="preserve">En un administrador de contraseñas, el cifrado se usa para proteger las contraseñas </w:t>
+            </w:r>
+            <w:r>
+              <w:lastRenderedPageBreak/>
+              <w:t>almacenadas en la base de datos.</w:t>
+            </w:r>
           </w:p>
         </w:tc>
       </w:tr>
@@ -2776,6 +2793,10 @@
             <w:pPr>
               <w:pStyle w:val="Contenidotabla"/>
             </w:pPr>
+            <w:r>
+              <w:lastRenderedPageBreak/>
+              <w:t>Autenticación</w:t>
+            </w:r>
           </w:p>
         </w:tc>
         <w:tc>
@@ -2787,6 +2808,9 @@
               <w:pStyle w:val="Contenidotabla"/>
               <w:cnfStyle w:val="000000100000" w:firstRow="0" w:lastRow="0" w:firstColumn="0" w:lastColumn="0" w:oddVBand="0" w:evenVBand="0" w:oddHBand="1" w:evenHBand="0" w:firstRowFirstColumn="0" w:firstRowLastColumn="0" w:lastRowFirstColumn="0" w:lastRowLastColumn="0"/>
             </w:pPr>
+            <w:r>
+              <w:t>Proceso de verificar la identidad de un usuario, normalmente mediante la introducción de una contraseña, PIN o biometría (huella dactilar, reconocimiento facial).</w:t>
+            </w:r>
           </w:p>
         </w:tc>
         <w:tc>
@@ -2798,6 +2822,9 @@
               <w:pStyle w:val="Contenidotabla"/>
               <w:cnfStyle w:val="000000100000" w:firstRow="0" w:lastRow="0" w:firstColumn="0" w:lastColumn="0" w:oddVBand="0" w:evenVBand="0" w:oddHBand="1" w:evenHBand="0" w:firstRowFirstColumn="0" w:firstRowLastColumn="0" w:lastRowFirstColumn="0" w:lastRowLastColumn="0"/>
             </w:pPr>
+            <w:r>
+              <w:t>En un administrador de contraseñas, la autenticación es esencial para permitir solo a usuarios autorizados el acceso a las contraseñas almacenadas.</w:t>
+            </w:r>
           </w:p>
         </w:tc>
       </w:tr>
@@ -2811,6 +2838,9 @@
             <w:pPr>
               <w:pStyle w:val="Contenidotabla"/>
             </w:pPr>
+            <w:r>
+              <w:t>Autenticación de dos factores(2FA)</w:t>
+            </w:r>
           </w:p>
         </w:tc>
         <w:tc>
@@ -2822,6 +2852,9 @@
               <w:pStyle w:val="Contenidotabla"/>
               <w:cnfStyle w:val="000000000000" w:firstRow="0" w:lastRow="0" w:firstColumn="0" w:lastColumn="0" w:oddVBand="0" w:evenVBand="0" w:oddHBand="0" w:evenHBand="0" w:firstRowFirstColumn="0" w:firstRowLastColumn="0" w:lastRowFirstColumn="0" w:lastRowLastColumn="0"/>
             </w:pPr>
+            <w:r>
+              <w:t>Método de seguridad adicional que requiere no solo una contraseña y nombre de usuario, sino también algo que solo el usuario posea, como un código enviado al teléfono móvil.</w:t>
+            </w:r>
           </w:p>
         </w:tc>
         <w:tc>
@@ -2833,6 +2866,9 @@
               <w:pStyle w:val="Contenidotabla"/>
               <w:cnfStyle w:val="000000000000" w:firstRow="0" w:lastRow="0" w:firstColumn="0" w:lastColumn="0" w:oddVBand="0" w:evenVBand="0" w:oddHBand="0" w:evenHBand="0" w:firstRowFirstColumn="0" w:firstRowLastColumn="0" w:lastRowFirstColumn="0" w:lastRowLastColumn="0"/>
             </w:pPr>
+            <w:r>
+              <w:t>Mejora la seguridad en el administrador de contraseñas, evitando que un intruso acceda a las cuentas, incluso si obtiene la contraseña maestra.</w:t>
+            </w:r>
           </w:p>
         </w:tc>
       </w:tr>
@@ -2849,6 +2885,11 @@
             <w:pPr>
               <w:pStyle w:val="Contenidotabla"/>
             </w:pPr>
+            <w:proofErr w:type="spellStart"/>
+            <w:r>
+              <w:t>Hashing</w:t>
+            </w:r>
+            <w:proofErr w:type="spellEnd"/>
           </w:p>
         </w:tc>
         <w:tc>
@@ -2860,6 +2901,9 @@
               <w:pStyle w:val="Contenidotabla"/>
               <w:cnfStyle w:val="000000100000" w:firstRow="0" w:lastRow="0" w:firstColumn="0" w:lastColumn="0" w:oddVBand="0" w:evenVBand="0" w:oddHBand="1" w:evenHBand="0" w:firstRowFirstColumn="0" w:firstRowLastColumn="0" w:lastRowFirstColumn="0" w:lastRowLastColumn="0"/>
             </w:pPr>
+            <w:r>
+              <w:t>Proceso de convertir una entrada de datos, como una contraseña, en una cadena de longitud fija utilizando un algoritmo. Los hashes son difíciles de revertir, lo que los hace útiles para almacenar contraseñas de manera segura.</w:t>
+            </w:r>
           </w:p>
         </w:tc>
         <w:tc>
@@ -2871,6 +2915,9 @@
               <w:pStyle w:val="Contenidotabla"/>
               <w:cnfStyle w:val="000000100000" w:firstRow="0" w:lastRow="0" w:firstColumn="0" w:lastColumn="0" w:oddVBand="0" w:evenVBand="0" w:oddHBand="1" w:evenHBand="0" w:firstRowFirstColumn="0" w:firstRowLastColumn="0" w:lastRowFirstColumn="0" w:lastRowLastColumn="0"/>
             </w:pPr>
+            <w:r>
+              <w:t>Las contraseñas suelen almacenarse como hashes en lugar de texto plano para mayor seguridad.</w:t>
+            </w:r>
           </w:p>
         </w:tc>
       </w:tr>
@@ -2884,6 +2931,9 @@
             <w:pPr>
               <w:pStyle w:val="Contenidotabla"/>
             </w:pPr>
+            <w:r>
+              <w:t>Fuerza de la contraseña</w:t>
+            </w:r>
           </w:p>
         </w:tc>
         <w:tc>
@@ -2895,6 +2945,9 @@
               <w:pStyle w:val="Contenidotabla"/>
               <w:cnfStyle w:val="000000000000" w:firstRow="0" w:lastRow="0" w:firstColumn="0" w:lastColumn="0" w:oddVBand="0" w:evenVBand="0" w:oddHBand="0" w:evenHBand="0" w:firstRowFirstColumn="0" w:firstRowLastColumn="0" w:lastRowFirstColumn="0" w:lastRowLastColumn="0"/>
             </w:pPr>
+            <w:r>
+              <w:t>Medida de la seguridad de una contraseña, generalmente determinada por su longitud, complejidad (inclusión de números, símbolos, mayúsculas) y su imprevisibilidad.</w:t>
+            </w:r>
           </w:p>
         </w:tc>
         <w:tc>
@@ -2906,6 +2959,194 @@
               <w:pStyle w:val="Contenidotabla"/>
               <w:cnfStyle w:val="000000000000" w:firstRow="0" w:lastRow="0" w:firstColumn="0" w:lastColumn="0" w:oddVBand="0" w:evenVBand="0" w:oddHBand="0" w:evenHBand="0" w:firstRowFirstColumn="0" w:firstRowLastColumn="0" w:lastRowFirstColumn="0" w:lastRowLastColumn="0"/>
             </w:pPr>
+            <w:r>
+              <w:t>Los administradores de contraseñas suelen validar la fuerza de las contraseñas nuevas para evitar que el usuario utilice contraseñas débiles.</w:t>
+            </w:r>
+          </w:p>
+        </w:tc>
+      </w:tr>
+      <w:tr>
+        <w:trPr>
+          <w:cnfStyle w:val="000000100000" w:firstRow="0" w:lastRow="0" w:firstColumn="0" w:lastColumn="0" w:oddVBand="0" w:evenVBand="0" w:oddHBand="1" w:evenHBand="0" w:firstRowFirstColumn="0" w:firstRowLastColumn="0" w:lastRowFirstColumn="0" w:lastRowLastColumn="0"/>
+        </w:trPr>
+        <w:tc>
+          <w:tcPr>
+            <w:cnfStyle w:val="001000000000" w:firstRow="0" w:lastRow="0" w:firstColumn="1" w:lastColumn="0" w:oddVBand="0" w:evenVBand="0" w:oddHBand="0" w:evenHBand="0" w:firstRowFirstColumn="0" w:firstRowLastColumn="0" w:lastRowFirstColumn="0" w:lastRowLastColumn="0"/>
+            <w:tcW w:w="3209" w:type="dxa"/>
+          </w:tcPr>
+          <w:p>
+            <w:pPr>
+              <w:pStyle w:val="Contenidotabla"/>
+              <w:jc w:val="center"/>
+            </w:pPr>
+            <w:r>
+              <w:t>Almacén de contraseñas</w:t>
+            </w:r>
+          </w:p>
+        </w:tc>
+        <w:tc>
+          <w:tcPr>
+            <w:tcW w:w="3210" w:type="dxa"/>
+          </w:tcPr>
+          <w:p>
+            <w:pPr>
+              <w:pStyle w:val="Contenidotabla"/>
+              <w:cnfStyle w:val="000000100000" w:firstRow="0" w:lastRow="0" w:firstColumn="0" w:lastColumn="0" w:oddVBand="0" w:evenVBand="0" w:oddHBand="1" w:evenHBand="0" w:firstRowFirstColumn="0" w:firstRowLastColumn="0" w:lastRowFirstColumn="0" w:lastRowLastColumn="0"/>
+            </w:pPr>
+            <w:r>
+              <w:t>Espacio seguro donde se almacenan las contraseñas del usuario, a menudo protegido por la contraseña maestra y con las contraseñas cifradas para seguridad adicional.</w:t>
+            </w:r>
+          </w:p>
+        </w:tc>
+        <w:tc>
+          <w:tcPr>
+            <w:tcW w:w="3210" w:type="dxa"/>
+          </w:tcPr>
+          <w:p>
+            <w:pPr>
+              <w:pStyle w:val="Contenidotabla"/>
+              <w:cnfStyle w:val="000000100000" w:firstRow="0" w:lastRow="0" w:firstColumn="0" w:lastColumn="0" w:oddVBand="0" w:evenVBand="0" w:oddHBand="1" w:evenHBand="0" w:firstRowFirstColumn="0" w:firstRowLastColumn="0" w:lastRowFirstColumn="0" w:lastRowLastColumn="0"/>
+            </w:pPr>
+            <w:r>
+              <w:t>Es el componente central de un administrador de contraseñas.</w:t>
+            </w:r>
+          </w:p>
+        </w:tc>
+      </w:tr>
+      <w:tr>
+        <w:tc>
+          <w:tcPr>
+            <w:cnfStyle w:val="001000000000" w:firstRow="0" w:lastRow="0" w:firstColumn="1" w:lastColumn="0" w:oddVBand="0" w:evenVBand="0" w:oddHBand="0" w:evenHBand="0" w:firstRowFirstColumn="0" w:firstRowLastColumn="0" w:lastRowFirstColumn="0" w:lastRowLastColumn="0"/>
+            <w:tcW w:w="3209" w:type="dxa"/>
+          </w:tcPr>
+          <w:p>
+            <w:pPr>
+              <w:pStyle w:val="Contenidotabla"/>
+            </w:pPr>
+            <w:r>
+              <w:t>Generación de contraseñas</w:t>
+            </w:r>
+          </w:p>
+        </w:tc>
+        <w:tc>
+          <w:tcPr>
+            <w:tcW w:w="3210" w:type="dxa"/>
+          </w:tcPr>
+          <w:p>
+            <w:pPr>
+              <w:pStyle w:val="Contenidotabla"/>
+              <w:cnfStyle w:val="000000000000" w:firstRow="0" w:lastRow="0" w:firstColumn="0" w:lastColumn="0" w:oddVBand="0" w:evenVBand="0" w:oddHBand="0" w:evenHBand="0" w:firstRowFirstColumn="0" w:firstRowLastColumn="0" w:lastRowFirstColumn="0" w:lastRowLastColumn="0"/>
+            </w:pPr>
+            <w:r>
+              <w:t>Funcionalidad de los administradores de contraseñas que crea contraseñas aleatorias y seguras para ser utilizadas por los usuarios en sus cuentas.</w:t>
+            </w:r>
+          </w:p>
+        </w:tc>
+        <w:tc>
+          <w:tcPr>
+            <w:tcW w:w="3210" w:type="dxa"/>
+          </w:tcPr>
+          <w:p>
+            <w:pPr>
+              <w:pStyle w:val="Contenidotabla"/>
+              <w:cnfStyle w:val="000000000000" w:firstRow="0" w:lastRow="0" w:firstColumn="0" w:lastColumn="0" w:oddVBand="0" w:evenVBand="0" w:oddHBand="0" w:evenHBand="0" w:firstRowFirstColumn="0" w:firstRowLastColumn="0" w:lastRowFirstColumn="0" w:lastRowLastColumn="0"/>
+            </w:pPr>
+            <w:r>
+              <w:t>Permite a los usuarios tener contraseñas seguras y únicas sin la necesidad de recordarlas todas.</w:t>
+            </w:r>
+          </w:p>
+        </w:tc>
+      </w:tr>
+      <w:tr>
+        <w:trPr>
+          <w:cnfStyle w:val="000000100000" w:firstRow="0" w:lastRow="0" w:firstColumn="0" w:lastColumn="0" w:oddVBand="0" w:evenVBand="0" w:oddHBand="1" w:evenHBand="0" w:firstRowFirstColumn="0" w:firstRowLastColumn="0" w:lastRowFirstColumn="0" w:lastRowLastColumn="0"/>
+        </w:trPr>
+        <w:tc>
+          <w:tcPr>
+            <w:cnfStyle w:val="001000000000" w:firstRow="0" w:lastRow="0" w:firstColumn="1" w:lastColumn="0" w:oddVBand="0" w:evenVBand="0" w:oddHBand="0" w:evenHBand="0" w:firstRowFirstColumn="0" w:firstRowLastColumn="0" w:lastRowFirstColumn="0" w:lastRowLastColumn="0"/>
+            <w:tcW w:w="3209" w:type="dxa"/>
+          </w:tcPr>
+          <w:p>
+            <w:pPr>
+              <w:pStyle w:val="Contenidotabla"/>
+            </w:pPr>
+            <w:r>
+              <w:t>Caducidad de contraseñas</w:t>
+            </w:r>
+          </w:p>
+        </w:tc>
+        <w:tc>
+          <w:tcPr>
+            <w:tcW w:w="3210" w:type="dxa"/>
+          </w:tcPr>
+          <w:p>
+            <w:pPr>
+              <w:pStyle w:val="Contenidotabla"/>
+              <w:cnfStyle w:val="000000100000" w:firstRow="0" w:lastRow="0" w:firstColumn="0" w:lastColumn="0" w:oddVBand="0" w:evenVBand="0" w:oddHBand="1" w:evenHBand="0" w:firstRowFirstColumn="0" w:firstRowLastColumn="0" w:lastRowFirstColumn="0" w:lastRowLastColumn="0"/>
+            </w:pPr>
+            <w:r>
+              <w:t>Concepto que establece que las contraseñas deben ser cambiadas después de un periodo de tiempo determinado para mejorar la seguridad.</w:t>
+            </w:r>
+          </w:p>
+        </w:tc>
+        <w:tc>
+          <w:tcPr>
+            <w:tcW w:w="3210" w:type="dxa"/>
+          </w:tcPr>
+          <w:p>
+            <w:pPr>
+              <w:pStyle w:val="Contenidotabla"/>
+              <w:cnfStyle w:val="000000100000" w:firstRow="0" w:lastRow="0" w:firstColumn="0" w:lastColumn="0" w:oddVBand="0" w:evenVBand="0" w:oddHBand="1" w:evenHBand="0" w:firstRowFirstColumn="0" w:firstRowLastColumn="0" w:lastRowFirstColumn="0" w:lastRowLastColumn="0"/>
+            </w:pPr>
+            <w:r>
+              <w:t>Algunos administradores de contraseñas permiten a los usuarios establecer fechas de caducidad para recordarles actualizar sus contraseñas regularmente.</w:t>
+            </w:r>
+          </w:p>
+        </w:tc>
+      </w:tr>
+      <w:tr>
+        <w:tc>
+          <w:tcPr>
+            <w:cnfStyle w:val="001000000000" w:firstRow="0" w:lastRow="0" w:firstColumn="1" w:lastColumn="0" w:oddVBand="0" w:evenVBand="0" w:oddHBand="0" w:evenHBand="0" w:firstRowFirstColumn="0" w:firstRowLastColumn="0" w:lastRowFirstColumn="0" w:lastRowLastColumn="0"/>
+            <w:tcW w:w="3209" w:type="dxa"/>
+          </w:tcPr>
+          <w:p>
+            <w:pPr>
+              <w:pStyle w:val="Contenidotabla"/>
+            </w:pPr>
+            <w:r>
+              <w:t>Recuperación de contraseña maestra</w:t>
+            </w:r>
+          </w:p>
+        </w:tc>
+        <w:tc>
+          <w:tcPr>
+            <w:tcW w:w="3210" w:type="dxa"/>
+          </w:tcPr>
+          <w:p>
+            <w:pPr>
+              <w:pStyle w:val="Contenidotabla"/>
+              <w:cnfStyle w:val="000000000000" w:firstRow="0" w:lastRow="0" w:firstColumn="0" w:lastColumn="0" w:oddVBand="0" w:evenVBand="0" w:oddHBand="0" w:evenHBand="0" w:firstRowFirstColumn="0" w:firstRowLastColumn="0" w:lastRowFirstColumn="0" w:lastRowLastColumn="0"/>
+            </w:pPr>
+            <w:r>
+              <w:t>Función que permite al usuario recuperar o restablecer la contraseña maestra en caso de olvidarla, a menudo mediante el uso de preguntas de seguridad o autenticación de dos factores.</w:t>
+            </w:r>
+          </w:p>
+        </w:tc>
+        <w:tc>
+          <w:tcPr>
+            <w:tcW w:w="3210" w:type="dxa"/>
+          </w:tcPr>
+          <w:p>
+            <w:pPr>
+              <w:pStyle w:val="Contenidotabla"/>
+              <w:cnfStyle w:val="000000000000" w:firstRow="0" w:lastRow="0" w:firstColumn="0" w:lastColumn="0" w:oddVBand="0" w:evenVBand="0" w:oddHBand="0" w:evenHBand="0" w:firstRowFirstColumn="0" w:firstRowLastColumn="0" w:lastRowFirstColumn="0" w:lastRowLastColumn="0"/>
+            </w:pPr>
+            <w:r>
+              <w:t>Es crucial contar con mecanismos seguros para recuperar la contraseña sin comprometer la seguridad del sistema.</w:t>
+            </w:r>
+            <w:bookmarkStart w:id="2" w:name="_GoBack"/>
+            <w:bookmarkEnd w:id="2"/>
           </w:p>
         </w:tc>
       </w:tr>
@@ -2918,11 +3159,21 @@
         <w:lastRenderedPageBreak/>
         <w:t xml:space="preserve">Ítem </w:t>
       </w:r>
-      <w:fldSimple w:instr=" SEQ ejer\* CardText \* MERGEFORMAT \* Lower \* MERGEFORMAT ">
-        <w:r>
-          <w:t>tres</w:t>
-        </w:r>
-      </w:fldSimple>
+      <w:r>
+        <w:fldChar w:fldCharType="begin"/>
+      </w:r>
+      <w:r>
+        <w:instrText xml:space="preserve"> SEQ ejer\* CardText \* MERGEFORMAT \* Lower \* MERGEFORMAT </w:instrText>
+      </w:r>
+      <w:r>
+        <w:fldChar w:fldCharType="separate"/>
+      </w:r>
+      <w:r>
+        <w:t>tres</w:t>
+      </w:r>
+      <w:r>
+        <w:fldChar w:fldCharType="end"/>
+      </w:r>
     </w:p>
     <w:p>
       <w:pPr>
@@ -2990,11 +3241,21 @@
       <w:r>
         <w:t xml:space="preserve">Ítem </w:t>
       </w:r>
-      <w:fldSimple w:instr=" SEQ ejer\* CardText \* MERGEFORMAT \* Lower \* MERGEFORMAT ">
-        <w:r>
-          <w:t>cuatro</w:t>
-        </w:r>
-      </w:fldSimple>
+      <w:r>
+        <w:fldChar w:fldCharType="begin"/>
+      </w:r>
+      <w:r>
+        <w:instrText xml:space="preserve"> SEQ ejer\* CardText \* MERGEFORMAT \* Lower \* MERGEFORMAT </w:instrText>
+      </w:r>
+      <w:r>
+        <w:fldChar w:fldCharType="separate"/>
+      </w:r>
+      <w:r>
+        <w:t>cuatro</w:t>
+      </w:r>
+      <w:r>
+        <w:fldChar w:fldCharType="end"/>
+      </w:r>
     </w:p>
     <w:p>
       <w:pPr>
@@ -3022,7 +3283,7 @@
     </w:p>
     <w:tbl>
       <w:tblPr>
-        <w:tblStyle w:val="Tablaconcuadrcula4-nfasis1"/>
+        <w:tblStyle w:val="Tabladecuadrcula4-nfasis1"/>
         <w:tblW w:w="9629" w:type="dxa"/>
         <w:tblLook w:val="04A0" w:firstRow="1" w:lastRow="0" w:firstColumn="1" w:lastColumn="0" w:noHBand="0" w:noVBand="1"/>
       </w:tblPr>
@@ -3894,6 +4155,7 @@
               <w:jc w:val="center"/>
             </w:pPr>
             <w:r>
+              <w:lastRenderedPageBreak/>
               <w:t>9</w:t>
             </w:r>
           </w:p>
@@ -3979,11 +4241,21 @@
       <w:r>
         <w:t xml:space="preserve">Ítem </w:t>
       </w:r>
-      <w:fldSimple w:instr=" SEQ ejer\* CardText \* MERGEFORMAT \* Lower \* MERGEFORMAT ">
-        <w:r>
-          <w:t>cinco</w:t>
-        </w:r>
-      </w:fldSimple>
+      <w:r>
+        <w:fldChar w:fldCharType="begin"/>
+      </w:r>
+      <w:r>
+        <w:instrText xml:space="preserve"> SEQ ejer\* CardText \* MERGEFORMAT \* Lower \* MERGEFORMAT </w:instrText>
+      </w:r>
+      <w:r>
+        <w:fldChar w:fldCharType="separate"/>
+      </w:r>
+      <w:r>
+        <w:t>cinco</w:t>
+      </w:r>
+      <w:r>
+        <w:fldChar w:fldCharType="end"/>
+      </w:r>
     </w:p>
     <w:p>
       <w:pPr>
@@ -4004,7 +4276,7 @@
     </w:p>
     <w:tbl>
       <w:tblPr>
-        <w:tblStyle w:val="Tablaconcuadrcula4-nfasis1"/>
+        <w:tblStyle w:val="Tabladecuadrcula4-nfasis1"/>
         <w:tblW w:w="0" w:type="auto"/>
         <w:tblLook w:val="04A0" w:firstRow="1" w:lastRow="0" w:firstColumn="1" w:lastColumn="0" w:noHBand="0" w:noVBand="1"/>
       </w:tblPr>
@@ -4255,7 +4527,7 @@
     </w:p>
     <w:tbl>
       <w:tblPr>
-        <w:tblStyle w:val="Tablaconcuadrcula4-nfasis1"/>
+        <w:tblStyle w:val="Tabladecuadrcula4-nfasis1"/>
         <w:tblW w:w="0" w:type="auto"/>
         <w:tblLook w:val="04A0" w:firstRow="1" w:lastRow="0" w:firstColumn="1" w:lastColumn="0" w:noHBand="0" w:noVBand="1"/>
       </w:tblPr>
@@ -4904,8 +5176,6 @@
           <w:lang w:val="es-ES" w:eastAsia="es-ES"/>
         </w:rPr>
       </w:pPr>
-      <w:bookmarkStart w:id="2" w:name="_GoBack"/>
-      <w:bookmarkEnd w:id="2"/>
     </w:p>
     <w:sectPr>
       <w:headerReference w:type="default" r:id="rId9"/>
@@ -4919,7 +5189,7 @@
 </file>
 
 <file path=word/endnotes.xml><?xml version="1.0" encoding="utf-8"?>
-<w:endnotes xmlns:wpc="http://schemas.microsoft.com/office/word/2010/wordprocessingCanvas" xmlns:cx="http://schemas.microsoft.com/office/drawing/2014/chartex" xmlns:cx1="http://schemas.microsoft.com/office/drawing/2015/9/8/chartex" xmlns:cx2="http://schemas.microsoft.com/office/drawing/2015/10/21/chartex" xmlns:cx3="http://schemas.microsoft.com/office/drawing/2016/5/9/chartex" xmlns:cx4="http://schemas.microsoft.com/office/drawing/2016/5/10/chartex" xmlns:cx5="http://schemas.microsoft.com/office/drawing/2016/5/11/chartex" xmlns:cx6="http://schemas.microsoft.com/office/drawing/2016/5/12/chartex" xmlns:cx7="http://schemas.microsoft.com/office/drawing/2016/5/13/chartex" xmlns:cx8="http://schemas.microsoft.com/office/drawing/2016/5/14/chartex" xmlns:mc="http://schemas.openxmlformats.org/markup-compatibility/2006" xmlns:aink="http://schemas.microsoft.com/office/drawing/2016/ink" xmlns:am3d="http://schemas.microsoft.com/office/drawing/2017/model3d" xmlns:o="urn:schemas-microsoft-com:office:office" xmlns:r="http://schemas.openxmlformats.org/officeDocument/2006/relationships" xmlns:m="http://schemas.openxmlformats.org/officeDocument/2006/math" xmlns:v="urn:schemas-microsoft-com:vml" xmlns:wp14="http://schemas.microsoft.com/office/word/2010/wordprocessingDrawing" xmlns:wp="http://schemas.openxmlformats.org/drawingml/2006/wordprocessingDrawing" xmlns:w10="urn:schemas-microsoft-com:office:word" xmlns:w="http://schemas.openxmlformats.org/wordprocessingml/2006/main" xmlns:w14="http://schemas.microsoft.com/office/word/2010/wordml" xmlns:w15="http://schemas.microsoft.com/office/word/2012/wordml" xmlns:w16cid="http://schemas.microsoft.com/office/word/2016/wordml/cid" xmlns:w16se="http://schemas.microsoft.com/office/word/2015/wordml/symex" xmlns:wpg="http://schemas.microsoft.com/office/word/2010/wordprocessingGroup" xmlns:wpi="http://schemas.microsoft.com/office/word/2010/wordprocessingInk" xmlns:wne="http://schemas.microsoft.com/office/word/2006/wordml" xmlns:wps="http://schemas.microsoft.com/office/word/2010/wordprocessingShape" mc:Ignorable="w14 w15 w16se w16cid wp14">
+<w:endnotes xmlns:wpc="http://schemas.microsoft.com/office/word/2010/wordprocessingCanvas" xmlns:cx="http://schemas.microsoft.com/office/drawing/2014/chartex" xmlns:mc="http://schemas.openxmlformats.org/markup-compatibility/2006" xmlns:o="urn:schemas-microsoft-com:office:office" xmlns:r="http://schemas.openxmlformats.org/officeDocument/2006/relationships" xmlns:m="http://schemas.openxmlformats.org/officeDocument/2006/math" xmlns:v="urn:schemas-microsoft-com:vml" xmlns:wp14="http://schemas.microsoft.com/office/word/2010/wordprocessingDrawing" xmlns:wp="http://schemas.openxmlformats.org/drawingml/2006/wordprocessingDrawing" xmlns:w10="urn:schemas-microsoft-com:office:word" xmlns:w="http://schemas.openxmlformats.org/wordprocessingml/2006/main" xmlns:w14="http://schemas.microsoft.com/office/word/2010/wordml" xmlns:w15="http://schemas.microsoft.com/office/word/2012/wordml" xmlns:w16se="http://schemas.microsoft.com/office/word/2015/wordml/symex" xmlns:wpg="http://schemas.microsoft.com/office/word/2010/wordprocessingGroup" xmlns:wpi="http://schemas.microsoft.com/office/word/2010/wordprocessingInk" xmlns:wne="http://schemas.microsoft.com/office/word/2006/wordml" xmlns:wps="http://schemas.microsoft.com/office/word/2010/wordprocessingShape" mc:Ignorable="w14 w15 w16se wp14">
   <w:endnote w:type="separator" w:id="-1">
     <w:p>
       <w:r>
@@ -4938,7 +5208,7 @@
 </file>
 
 <file path=word/footnotes.xml><?xml version="1.0" encoding="utf-8"?>
-<w:footnotes xmlns:wpc="http://schemas.microsoft.com/office/word/2010/wordprocessingCanvas" xmlns:cx="http://schemas.microsoft.com/office/drawing/2014/chartex" xmlns:cx1="http://schemas.microsoft.com/office/drawing/2015/9/8/chartex" xmlns:cx2="http://schemas.microsoft.com/office/drawing/2015/10/21/chartex" xmlns:cx3="http://schemas.microsoft.com/office/drawing/2016/5/9/chartex" xmlns:cx4="http://schemas.microsoft.com/office/drawing/2016/5/10/chartex" xmlns:cx5="http://schemas.microsoft.com/office/drawing/2016/5/11/chartex" xmlns:cx6="http://schemas.microsoft.com/office/drawing/2016/5/12/chartex" xmlns:cx7="http://schemas.microsoft.com/office/drawing/2016/5/13/chartex" xmlns:cx8="http://schemas.microsoft.com/office/drawing/2016/5/14/chartex" xmlns:mc="http://schemas.openxmlformats.org/markup-compatibility/2006" xmlns:aink="http://schemas.microsoft.com/office/drawing/2016/ink" xmlns:am3d="http://schemas.microsoft.com/office/drawing/2017/model3d" xmlns:o="urn:schemas-microsoft-com:office:office" xmlns:r="http://schemas.openxmlformats.org/officeDocument/2006/relationships" xmlns:m="http://schemas.openxmlformats.org/officeDocument/2006/math" xmlns:v="urn:schemas-microsoft-com:vml" xmlns:wp14="http://schemas.microsoft.com/office/word/2010/wordprocessingDrawing" xmlns:wp="http://schemas.openxmlformats.org/drawingml/2006/wordprocessingDrawing" xmlns:w10="urn:schemas-microsoft-com:office:word" xmlns:w="http://schemas.openxmlformats.org/wordprocessingml/2006/main" xmlns:w14="http://schemas.microsoft.com/office/word/2010/wordml" xmlns:w15="http://schemas.microsoft.com/office/word/2012/wordml" xmlns:w16cid="http://schemas.microsoft.com/office/word/2016/wordml/cid" xmlns:w16se="http://schemas.microsoft.com/office/word/2015/wordml/symex" xmlns:wpg="http://schemas.microsoft.com/office/word/2010/wordprocessingGroup" xmlns:wpi="http://schemas.microsoft.com/office/word/2010/wordprocessingInk" xmlns:wne="http://schemas.microsoft.com/office/word/2006/wordml" xmlns:wps="http://schemas.microsoft.com/office/word/2010/wordprocessingShape" mc:Ignorable="w14 w15 w16se w16cid wp14">
+<w:footnotes xmlns:wpc="http://schemas.microsoft.com/office/word/2010/wordprocessingCanvas" xmlns:cx="http://schemas.microsoft.com/office/drawing/2014/chartex" xmlns:mc="http://schemas.openxmlformats.org/markup-compatibility/2006" xmlns:o="urn:schemas-microsoft-com:office:office" xmlns:r="http://schemas.openxmlformats.org/officeDocument/2006/relationships" xmlns:m="http://schemas.openxmlformats.org/officeDocument/2006/math" xmlns:v="urn:schemas-microsoft-com:vml" xmlns:wp14="http://schemas.microsoft.com/office/word/2010/wordprocessingDrawing" xmlns:wp="http://schemas.openxmlformats.org/drawingml/2006/wordprocessingDrawing" xmlns:w10="urn:schemas-microsoft-com:office:word" xmlns:w="http://schemas.openxmlformats.org/wordprocessingml/2006/main" xmlns:w14="http://schemas.microsoft.com/office/word/2010/wordml" xmlns:w15="http://schemas.microsoft.com/office/word/2012/wordml" xmlns:w16se="http://schemas.microsoft.com/office/word/2015/wordml/symex" xmlns:wpg="http://schemas.microsoft.com/office/word/2010/wordprocessingGroup" xmlns:wpi="http://schemas.microsoft.com/office/word/2010/wordprocessingInk" xmlns:wne="http://schemas.microsoft.com/office/word/2006/wordml" xmlns:wps="http://schemas.microsoft.com/office/word/2010/wordprocessingShape" mc:Ignorable="w14 w15 w16se wp14">
   <w:footnote w:type="separator" w:id="-1">
     <w:p>
       <w:r>
@@ -5080,7 +5350,15 @@
       </w:r>
       <w:proofErr w:type="spellEnd"/>
       <w:r>
-        <w:t xml:space="preserve">, Balsamiq, Adobe </w:t>
+        <w:t xml:space="preserve">, </w:t>
+      </w:r>
+      <w:proofErr w:type="spellStart"/>
+      <w:r>
+        <w:t>Balsamiq</w:t>
+      </w:r>
+      <w:proofErr w:type="spellEnd"/>
+      <w:r>
+        <w:t xml:space="preserve">, Adobe </w:t>
       </w:r>
       <w:proofErr w:type="spellStart"/>
       <w:r>
@@ -5104,7 +5382,7 @@
 </file>
 
 <file path=word/header1.xml><?xml version="1.0" encoding="utf-8"?>
-<w:hdr xmlns:wpc="http://schemas.microsoft.com/office/word/2010/wordprocessingCanvas" xmlns:cx="http://schemas.microsoft.com/office/drawing/2014/chartex" xmlns:cx1="http://schemas.microsoft.com/office/drawing/2015/9/8/chartex" xmlns:cx2="http://schemas.microsoft.com/office/drawing/2015/10/21/chartex" xmlns:cx3="http://schemas.microsoft.com/office/drawing/2016/5/9/chartex" xmlns:cx4="http://schemas.microsoft.com/office/drawing/2016/5/10/chartex" xmlns:cx5="http://schemas.microsoft.com/office/drawing/2016/5/11/chartex" xmlns:cx6="http://schemas.microsoft.com/office/drawing/2016/5/12/chartex" xmlns:cx7="http://schemas.microsoft.com/office/drawing/2016/5/13/chartex" xmlns:cx8="http://schemas.microsoft.com/office/drawing/2016/5/14/chartex" xmlns:mc="http://schemas.openxmlformats.org/markup-compatibility/2006" xmlns:aink="http://schemas.microsoft.com/office/drawing/2016/ink" xmlns:am3d="http://schemas.microsoft.com/office/drawing/2017/model3d" xmlns:o="urn:schemas-microsoft-com:office:office" xmlns:r="http://schemas.openxmlformats.org/officeDocument/2006/relationships" xmlns:m="http://schemas.openxmlformats.org/officeDocument/2006/math" xmlns:v="urn:schemas-microsoft-com:vml" xmlns:wp14="http://schemas.microsoft.com/office/word/2010/wordprocessingDrawing" xmlns:wp="http://schemas.openxmlformats.org/drawingml/2006/wordprocessingDrawing" xmlns:w10="urn:schemas-microsoft-com:office:word" xmlns:w="http://schemas.openxmlformats.org/wordprocessingml/2006/main" xmlns:w14="http://schemas.microsoft.com/office/word/2010/wordml" xmlns:w15="http://schemas.microsoft.com/office/word/2012/wordml" xmlns:w16cid="http://schemas.microsoft.com/office/word/2016/wordml/cid" xmlns:w16se="http://schemas.microsoft.com/office/word/2015/wordml/symex" xmlns:wpg="http://schemas.microsoft.com/office/word/2010/wordprocessingGroup" xmlns:wpi="http://schemas.microsoft.com/office/word/2010/wordprocessingInk" xmlns:wne="http://schemas.microsoft.com/office/word/2006/wordml" xmlns:wps="http://schemas.microsoft.com/office/word/2010/wordprocessingShape" mc:Ignorable="w14 w15 w16se w16cid wp14">
+<w:hdr xmlns:wpc="http://schemas.microsoft.com/office/word/2010/wordprocessingCanvas" xmlns:cx="http://schemas.microsoft.com/office/drawing/2014/chartex" xmlns:mc="http://schemas.openxmlformats.org/markup-compatibility/2006" xmlns:o="urn:schemas-microsoft-com:office:office" xmlns:r="http://schemas.openxmlformats.org/officeDocument/2006/relationships" xmlns:m="http://schemas.openxmlformats.org/officeDocument/2006/math" xmlns:v="urn:schemas-microsoft-com:vml" xmlns:wp14="http://schemas.microsoft.com/office/word/2010/wordprocessingDrawing" xmlns:wp="http://schemas.openxmlformats.org/drawingml/2006/wordprocessingDrawing" xmlns:w10="urn:schemas-microsoft-com:office:word" xmlns:w="http://schemas.openxmlformats.org/wordprocessingml/2006/main" xmlns:w14="http://schemas.microsoft.com/office/word/2010/wordml" xmlns:w15="http://schemas.microsoft.com/office/word/2012/wordml" xmlns:w16se="http://schemas.microsoft.com/office/word/2015/wordml/symex" xmlns:wpg="http://schemas.microsoft.com/office/word/2010/wordprocessingGroup" xmlns:wpi="http://schemas.microsoft.com/office/word/2010/wordprocessingInk" xmlns:wne="http://schemas.microsoft.com/office/word/2006/wordml" xmlns:wps="http://schemas.microsoft.com/office/word/2010/wordprocessingShape" mc:Ignorable="w14 w15 w16se wp14">
   <w:p>
     <w:pPr>
       <w:pStyle w:val="Encabezado"/>
@@ -5112,7 +5390,7 @@
     <w:r>
       <w:rPr>
         <w:noProof/>
-        <w:lang w:val="es-ES" w:eastAsia="es-ES"/>
+        <w:lang w:val="en-US" w:eastAsia="en-US"/>
       </w:rPr>
       <w:drawing>
         <wp:anchor distT="0" distB="0" distL="114300" distR="114300" simplePos="0" relativeHeight="251658240" behindDoc="1" locked="0" layoutInCell="1" allowOverlap="1" wp14:anchorId="7B1947C1" wp14:editId="65C25C97">
@@ -5175,7 +5453,7 @@
         <w:noProof/>
         <w:sz w:val="20"/>
         <w:szCs w:val="20"/>
-        <w:lang w:val="es-ES" w:eastAsia="es-ES"/>
+        <w:lang w:val="en-US" w:eastAsia="en-US"/>
       </w:rPr>
       <mc:AlternateContent>
         <mc:Choice Requires="wps">
@@ -5256,7 +5534,7 @@
             </wp:anchor>
           </w:drawing>
         </mc:Choice>
-        <mc:Fallback>
+        <mc:Fallback xmlns:w16cid="http://schemas.microsoft.com/office/word/2016/wordml/cid" xmlns:am3d="http://schemas.microsoft.com/office/drawing/2017/model3d" xmlns:aink="http://schemas.microsoft.com/office/drawing/2016/ink" xmlns:cx8="http://schemas.microsoft.com/office/drawing/2016/5/14/chartex" xmlns:cx7="http://schemas.microsoft.com/office/drawing/2016/5/13/chartex" xmlns:cx6="http://schemas.microsoft.com/office/drawing/2016/5/12/chartex" xmlns:cx5="http://schemas.microsoft.com/office/drawing/2016/5/11/chartex" xmlns:cx4="http://schemas.microsoft.com/office/drawing/2016/5/10/chartex" xmlns:cx3="http://schemas.microsoft.com/office/drawing/2016/5/9/chartex" xmlns:cx2="http://schemas.microsoft.com/office/drawing/2015/10/21/chartex" xmlns:cx1="http://schemas.microsoft.com/office/drawing/2015/9/8/chartex">
           <w:pict>
             <v:rect w14:anchorId="09C354CF" id="23 Rectángulo" o:spid="_x0000_s1027" style="position:absolute;margin-left:197.8pt;margin-top:21.8pt;width:249pt;height:24.35pt;z-index:251660288;visibility:visible;mso-wrap-style:square;mso-width-percent:0;mso-height-percent:0;mso-wrap-distance-left:9pt;mso-wrap-distance-top:0;mso-wrap-distance-right:9pt;mso-wrap-distance-bottom:0;mso-position-horizontal:right;mso-position-horizontal-relative:margin;mso-position-vertical:absolute;mso-position-vertical-relative:text;mso-width-percent:0;mso-height-percent:0;mso-width-relative:margin;mso-height-relative:margin;v-text-anchor:middle" o:gfxdata="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" fillcolor="white [3212]" stroked="f" strokeweight="2pt">
               <v:textbox>
@@ -5294,7 +5572,7 @@
 </file>
 
 <file path=word/numbering.xml><?xml version="1.0" encoding="utf-8"?>
-<w:numbering xmlns:wpc="http://schemas.microsoft.com/office/word/2010/wordprocessingCanvas" xmlns:cx="http://schemas.microsoft.com/office/drawing/2014/chartex" xmlns:cx1="http://schemas.microsoft.com/office/drawing/2015/9/8/chartex" xmlns:cx2="http://schemas.microsoft.com/office/drawing/2015/10/21/chartex" xmlns:cx3="http://schemas.microsoft.com/office/drawing/2016/5/9/chartex" xmlns:cx4="http://schemas.microsoft.com/office/drawing/2016/5/10/chartex" xmlns:cx5="http://schemas.microsoft.com/office/drawing/2016/5/11/chartex" xmlns:cx6="http://schemas.microsoft.com/office/drawing/2016/5/12/chartex" xmlns:cx7="http://schemas.microsoft.com/office/drawing/2016/5/13/chartex" xmlns:cx8="http://schemas.microsoft.com/office/drawing/2016/5/14/chartex" xmlns:mc="http://schemas.openxmlformats.org/markup-compatibility/2006" xmlns:aink="http://schemas.microsoft.com/office/drawing/2016/ink" xmlns:am3d="http://schemas.microsoft.com/office/drawing/2017/model3d" xmlns:o="urn:schemas-microsoft-com:office:office" xmlns:r="http://schemas.openxmlformats.org/officeDocument/2006/relationships" xmlns:m="http://schemas.openxmlformats.org/officeDocument/2006/math" xmlns:v="urn:schemas-microsoft-com:vml" xmlns:wp14="http://schemas.microsoft.com/office/word/2010/wordprocessingDrawing" xmlns:wp="http://schemas.openxmlformats.org/drawingml/2006/wordprocessingDrawing" xmlns:w10="urn:schemas-microsoft-com:office:word" xmlns:w="http://schemas.openxmlformats.org/wordprocessingml/2006/main" xmlns:w14="http://schemas.microsoft.com/office/word/2010/wordml" xmlns:w15="http://schemas.microsoft.com/office/word/2012/wordml" xmlns:w16cid="http://schemas.microsoft.com/office/word/2016/wordml/cid" xmlns:w16se="http://schemas.microsoft.com/office/word/2015/wordml/symex" xmlns:wpg="http://schemas.microsoft.com/office/word/2010/wordprocessingGroup" xmlns:wpi="http://schemas.microsoft.com/office/word/2010/wordprocessingInk" xmlns:wne="http://schemas.microsoft.com/office/word/2006/wordml" xmlns:wps="http://schemas.microsoft.com/office/word/2010/wordprocessingShape" mc:Ignorable="w14 w15 w16se w16cid wp14">
+<w:numbering xmlns:wpc="http://schemas.microsoft.com/office/word/2010/wordprocessingCanvas" xmlns:cx="http://schemas.microsoft.com/office/drawing/2014/chartex" xmlns:mc="http://schemas.openxmlformats.org/markup-compatibility/2006" xmlns:o="urn:schemas-microsoft-com:office:office" xmlns:r="http://schemas.openxmlformats.org/officeDocument/2006/relationships" xmlns:m="http://schemas.openxmlformats.org/officeDocument/2006/math" xmlns:v="urn:schemas-microsoft-com:vml" xmlns:wp14="http://schemas.microsoft.com/office/word/2010/wordprocessingDrawing" xmlns:wp="http://schemas.openxmlformats.org/drawingml/2006/wordprocessingDrawing" xmlns:w10="urn:schemas-microsoft-com:office:word" xmlns:w="http://schemas.openxmlformats.org/wordprocessingml/2006/main" xmlns:w14="http://schemas.microsoft.com/office/word/2010/wordml" xmlns:w15="http://schemas.microsoft.com/office/word/2012/wordml" xmlns:w16se="http://schemas.microsoft.com/office/word/2015/wordml/symex" xmlns:wpg="http://schemas.microsoft.com/office/word/2010/wordprocessingGroup" xmlns:wpi="http://schemas.microsoft.com/office/word/2010/wordprocessingInk" xmlns:wne="http://schemas.microsoft.com/office/word/2006/wordml" xmlns:wps="http://schemas.microsoft.com/office/word/2010/wordprocessingShape" mc:Ignorable="w14 w15 w16se wp14">
   <w:abstractNum w:abstractNumId="0" w15:restartNumberingAfterBreak="0">
     <w:nsid w:val="0085233E"/>
     <w:multiLevelType w:val="multilevel"/>
@@ -6429,7 +6707,7 @@
 </file>
 
 <file path=word/styles.xml><?xml version="1.0" encoding="utf-8"?>
-<w:styles xmlns:mc="http://schemas.openxmlformats.org/markup-compatibility/2006" xmlns:r="http://schemas.openxmlformats.org/officeDocument/2006/relationships" xmlns:w="http://schemas.openxmlformats.org/wordprocessingml/2006/main" xmlns:w14="http://schemas.microsoft.com/office/word/2010/wordml" xmlns:w15="http://schemas.microsoft.com/office/word/2012/wordml" xmlns:w16cid="http://schemas.microsoft.com/office/word/2016/wordml/cid" xmlns:w16se="http://schemas.microsoft.com/office/word/2015/wordml/symex" mc:Ignorable="w14 w15 w16se w16cid">
+<w:styles xmlns:mc="http://schemas.openxmlformats.org/markup-compatibility/2006" xmlns:r="http://schemas.openxmlformats.org/officeDocument/2006/relationships" xmlns:w="http://schemas.openxmlformats.org/wordprocessingml/2006/main" xmlns:w14="http://schemas.microsoft.com/office/word/2010/wordml" xmlns:w15="http://schemas.microsoft.com/office/word/2012/wordml" xmlns:w16se="http://schemas.microsoft.com/office/word/2015/wordml/symex" mc:Ignorable="w14 w15 w16se">
   <w:docDefaults>
     <w:rPrDefault>
       <w:rPr>
@@ -6441,7 +6719,7 @@
     </w:rPrDefault>
     <w:pPrDefault/>
   </w:docDefaults>
-  <w:latentStyles w:defLockedState="0" w:defUIPriority="99" w:defSemiHidden="0" w:defUnhideWhenUsed="0" w:defQFormat="0" w:count="375">
+  <w:latentStyles w:defLockedState="0" w:defUIPriority="99" w:defSemiHidden="0" w:defUnhideWhenUsed="0" w:defQFormat="0" w:count="371">
     <w:lsdException w:name="Normal" w:uiPriority="0" w:qFormat="1"/>
     <w:lsdException w:name="heading 1" w:uiPriority="9" w:qFormat="1"/>
     <w:lsdException w:name="heading 2" w:semiHidden="1" w:uiPriority="9" w:unhideWhenUsed="1" w:qFormat="1"/>
@@ -6813,10 +7091,6 @@
     <w:lsdException w:name="List Table 5 Dark Accent 6" w:uiPriority="50"/>
     <w:lsdException w:name="List Table 6 Colorful Accent 6" w:uiPriority="51"/>
     <w:lsdException w:name="List Table 7 Colorful Accent 6" w:uiPriority="52"/>
-    <w:lsdException w:name="Mention" w:semiHidden="1" w:unhideWhenUsed="1"/>
-    <w:lsdException w:name="Smart Hyperlink" w:semiHidden="1" w:unhideWhenUsed="1"/>
-    <w:lsdException w:name="Hashtag" w:semiHidden="1" w:unhideWhenUsed="1"/>
-    <w:lsdException w:name="Unresolved Mention" w:semiHidden="1" w:unhideWhenUsed="1"/>
   </w:latentStyles>
   <w:style w:type="paragraph" w:default="1" w:styleId="Normal">
     <w:name w:val="Normal"/>
@@ -7246,7 +7520,7 @@
       <w:contextualSpacing/>
     </w:pPr>
   </w:style>
-  <w:style w:type="table" w:styleId="Tablaconcuadrcula1clara">
+  <w:style w:type="table" w:styleId="Tabladecuadrcula1clara">
     <w:name w:val="Grid Table 1 Light"/>
     <w:basedOn w:val="Tablanormal"/>
     <w:uiPriority w:val="46"/>
@@ -7377,7 +7651,7 @@
     <w:qFormat/>
     <w:rsid w:val="00530852"/>
   </w:style>
-  <w:style w:type="table" w:styleId="Tablaconcuadrcula4-nfasis1">
+  <w:style w:type="table" w:styleId="Tabladecuadrcula4-nfasis1">
     <w:name w:val="Grid Table 4 Accent 1"/>
     <w:basedOn w:val="Tablanormal"/>
     <w:uiPriority w:val="49"/>
@@ -7869,7 +8143,7 @@
 </file>
 
 <file path=customXml/itemProps1.xml><?xml version="1.0" encoding="utf-8"?>
-<ds:datastoreItem xmlns:ds="http://schemas.openxmlformats.org/officeDocument/2006/customXml" ds:itemID="{CE9B6A89-E3CA-4F03-8812-008E354DF137}">
+<ds:datastoreItem xmlns:ds="http://schemas.openxmlformats.org/officeDocument/2006/customXml" ds:itemID="{F0CF5CD3-6EB2-4CD1-9B02-336A42AA68D4}">
   <ds:schemaRefs>
     <ds:schemaRef ds:uri="http://schemas.openxmlformats.org/officeDocument/2006/bibliography"/>
   </ds:schemaRefs>

</xml_diff>